<commit_message>
added adobe, separated ebay, removed cu text
</commit_message>
<xml_diff>
--- a/Justin Meyer, Resume 2019 2pg.docx
+++ b/Justin Meyer, Resume 2019 2pg.docx
@@ -235,12 +235,9 @@
         <w:spacing w:after="0" w:line="240" w:lineRule="auto"/>
         <w:contextualSpacing/>
         <w:rPr>
-          <w:rFonts w:ascii="Tahoma" w:eastAsia="Times New Roman" w:hAnsi="Tahoma" w:cs="Tahoma"/>
-          <w:sz w:val="20"/>
-          <w:szCs w:val="20"/>
-        </w:rPr>
-      </w:pPr>
-      <w:proofErr w:type="spellStart"/>
+          <w:rStyle w:val="SubtleEmphasis"/>
+        </w:rPr>
+      </w:pPr>
       <w:r>
         <w:rPr>
           <w:rFonts w:ascii="Tahoma" w:eastAsia="Times New Roman" w:hAnsi="Tahoma" w:cs="Tahoma"/>
@@ -249,9 +246,8 @@
           <w:sz w:val="20"/>
           <w:szCs w:val="20"/>
         </w:rPr>
-        <w:t>ebay</w:t>
-      </w:r>
-      <w:proofErr w:type="spellEnd"/>
+        <w:t>Adobe</w:t>
+      </w:r>
       <w:r>
         <w:rPr>
           <w:rFonts w:ascii="Tahoma" w:eastAsia="Times New Roman" w:hAnsi="Tahoma" w:cs="Tahoma"/>
@@ -268,7 +264,7 @@
           <w:sz w:val="20"/>
           <w:szCs w:val="20"/>
         </w:rPr>
-        <w:t>FTE, S</w:t>
+        <w:t xml:space="preserve">FTE, </w:t>
       </w:r>
       <w:r>
         <w:rPr>
@@ -278,7 +274,17 @@
           <w:sz w:val="20"/>
           <w:szCs w:val="20"/>
         </w:rPr>
-        <w:t xml:space="preserve">ite Reliability Engineer </w:t>
+        <w:t xml:space="preserve">Sr </w:t>
+      </w:r>
+      <w:r>
+        <w:rPr>
+          <w:rFonts w:ascii="Tahoma" w:eastAsia="Times New Roman" w:hAnsi="Tahoma" w:cs="Tahoma"/>
+          <w:i/>
+          <w:iCs/>
+          <w:sz w:val="20"/>
+          <w:szCs w:val="20"/>
+        </w:rPr>
+        <w:t xml:space="preserve">Site Reliability Engineer </w:t>
       </w:r>
       <w:r>
         <w:rPr>
@@ -290,35 +296,27 @@
       </w:r>
       <w:r>
         <w:rPr>
-          <w:rFonts w:ascii="Tahoma" w:eastAsia="Times New Roman" w:hAnsi="Tahoma" w:cs="Tahoma"/>
-          <w:sz w:val="20"/>
-          <w:szCs w:val="20"/>
-        </w:rPr>
-        <w:t xml:space="preserve">July 2017 – </w:t>
-      </w:r>
-      <w:r>
-        <w:rPr>
-          <w:rFonts w:ascii="Tahoma" w:eastAsia="Times New Roman" w:hAnsi="Tahoma" w:cs="Tahoma"/>
-          <w:sz w:val="20"/>
-          <w:szCs w:val="20"/>
-        </w:rPr>
-        <w:t xml:space="preserve">Present </w:t>
-      </w:r>
-      <w:r>
-        <w:rPr>
-          <w:rFonts w:ascii="Tahoma" w:eastAsia="Times New Roman" w:hAnsi="Tahoma" w:cs="Tahoma"/>
-          <w:sz w:val="20"/>
-          <w:szCs w:val="20"/>
-        </w:rPr>
-        <w:t xml:space="preserve"> </w:t>
-      </w:r>
-      <w:r>
-        <w:rPr>
-          <w:rFonts w:ascii="Tahoma" w:eastAsia="Times New Roman" w:hAnsi="Tahoma" w:cs="Tahoma"/>
-          <w:sz w:val="20"/>
-          <w:szCs w:val="20"/>
-        </w:rPr>
-        <w:t>New Product Division, Infrastructure Tribe</w:t>
+          <w:rStyle w:val="SubtleEmphasis"/>
+        </w:rPr>
+        <w:t>March</w:t>
+      </w:r>
+      <w:r>
+        <w:rPr>
+          <w:rStyle w:val="SubtleEmphasis"/>
+        </w:rPr>
+        <w:t xml:space="preserve"> 201</w:t>
+      </w:r>
+      <w:r>
+        <w:rPr>
+          <w:rStyle w:val="SubtleEmphasis"/>
+        </w:rPr>
+        <w:t>9</w:t>
+      </w:r>
+      <w:r>
+        <w:rPr>
+          <w:rStyle w:val="SubtleEmphasis"/>
+        </w:rPr>
+        <w:t xml:space="preserve"> – Present  </w:t>
       </w:r>
     </w:p>
     <w:p>
@@ -328,7 +326,7 @@
           <w:numId w:val="2"/>
         </w:numPr>
         <w:spacing w:before="100" w:beforeAutospacing="1" w:after="100" w:afterAutospacing="1" w:line="240" w:lineRule="auto"/>
-        <w:ind w:left="0" w:firstLine="0"/>
+        <w:ind w:left="0" w:firstLine="270"/>
         <w:contextualSpacing/>
         <w:rPr>
           <w:rFonts w:ascii="Tahoma" w:eastAsia="Times New Roman" w:hAnsi="Tahoma" w:cs="Tahoma"/>
@@ -342,35 +340,7 @@
           <w:sz w:val="20"/>
           <w:szCs w:val="20"/>
         </w:rPr>
-        <w:t>Expanded</w:t>
-      </w:r>
-      <w:r>
-        <w:rPr>
-          <w:rFonts w:ascii="Tahoma" w:eastAsia="Times New Roman" w:hAnsi="Tahoma" w:cs="Tahoma"/>
-          <w:sz w:val="20"/>
-          <w:szCs w:val="20"/>
-        </w:rPr>
-        <w:t xml:space="preserve"> mobile market into China</w:t>
-      </w:r>
-    </w:p>
-    <w:p>
-      <w:pPr>
-        <w:spacing w:before="100" w:beforeAutospacing="1" w:after="100" w:afterAutospacing="1" w:line="240" w:lineRule="auto"/>
-        <w:ind w:left="720"/>
-        <w:contextualSpacing/>
-        <w:rPr>
-          <w:rFonts w:ascii="Tahoma" w:eastAsia="Times New Roman" w:hAnsi="Tahoma" w:cs="Tahoma"/>
-          <w:sz w:val="20"/>
-          <w:szCs w:val="20"/>
-        </w:rPr>
-      </w:pPr>
-      <w:r>
-        <w:rPr>
-          <w:rFonts w:ascii="Tahoma" w:eastAsia="Times New Roman" w:hAnsi="Tahoma" w:cs="Tahoma"/>
-          <w:sz w:val="20"/>
-          <w:szCs w:val="20"/>
-        </w:rPr>
-        <w:t xml:space="preserve">oAuth with core products, token cache service written in </w:t>
+        <w:t xml:space="preserve">Working on monitoring, logging, and continuous improvement within </w:t>
       </w:r>
       <w:proofErr w:type="spellStart"/>
       <w:r>
@@ -379,7 +349,7 @@
           <w:sz w:val="20"/>
           <w:szCs w:val="20"/>
         </w:rPr>
-        <w:t>scala</w:t>
+        <w:t>Marketo’s</w:t>
       </w:r>
       <w:proofErr w:type="spellEnd"/>
       <w:r>
@@ -388,7 +358,7 @@
           <w:sz w:val="20"/>
           <w:szCs w:val="20"/>
         </w:rPr>
-        <w:t>/play, python/flask</w:t>
+        <w:t xml:space="preserve"> existing DCs</w:t>
       </w:r>
     </w:p>
     <w:p>
@@ -398,7 +368,7 @@
           <w:numId w:val="2"/>
         </w:numPr>
         <w:spacing w:before="100" w:beforeAutospacing="1" w:after="100" w:afterAutospacing="1" w:line="240" w:lineRule="auto"/>
-        <w:ind w:left="0" w:firstLine="0"/>
+        <w:ind w:left="0" w:firstLine="270"/>
         <w:contextualSpacing/>
         <w:rPr>
           <w:rFonts w:ascii="Tahoma" w:eastAsia="Times New Roman" w:hAnsi="Tahoma" w:cs="Tahoma"/>
@@ -412,15 +382,121 @@
           <w:sz w:val="20"/>
           <w:szCs w:val="20"/>
         </w:rPr>
-        <w:t>Infrastructure as code using terraform.io, Google Cloud Platform</w:t>
-      </w:r>
-      <w:r>
-        <w:rPr>
-          <w:rFonts w:ascii="Tahoma" w:eastAsia="Times New Roman" w:hAnsi="Tahoma" w:cs="Tahoma"/>
-          <w:sz w:val="20"/>
-          <w:szCs w:val="20"/>
-        </w:rPr>
-        <w:t>, chat bot integration</w:t>
+        <w:t xml:space="preserve">Migration to containerized and </w:t>
+      </w:r>
+      <w:r>
+        <w:rPr>
+          <w:rFonts w:ascii="Tahoma" w:eastAsia="Times New Roman" w:hAnsi="Tahoma" w:cs="Tahoma"/>
+          <w:sz w:val="20"/>
+          <w:szCs w:val="20"/>
+        </w:rPr>
+        <w:t xml:space="preserve">or </w:t>
+      </w:r>
+      <w:r>
+        <w:rPr>
+          <w:rFonts w:ascii="Tahoma" w:eastAsia="Times New Roman" w:hAnsi="Tahoma" w:cs="Tahoma"/>
+          <w:sz w:val="20"/>
+          <w:szCs w:val="20"/>
+        </w:rPr>
+        <w:t>cloud native</w:t>
+      </w:r>
+      <w:r>
+        <w:rPr>
+          <w:rFonts w:ascii="Tahoma" w:eastAsia="Times New Roman" w:hAnsi="Tahoma" w:cs="Tahoma"/>
+          <w:sz w:val="20"/>
+          <w:szCs w:val="20"/>
+        </w:rPr>
+        <w:t xml:space="preserve"> deployments</w:t>
+      </w:r>
+    </w:p>
+    <w:p>
+      <w:pPr>
+        <w:spacing w:after="0" w:line="240" w:lineRule="auto"/>
+        <w:contextualSpacing/>
+        <w:rPr>
+          <w:rFonts w:ascii="Tahoma" w:eastAsia="Times New Roman" w:hAnsi="Tahoma" w:cs="Tahoma"/>
+          <w:b/>
+          <w:bCs/>
+          <w:sz w:val="20"/>
+          <w:szCs w:val="20"/>
+        </w:rPr>
+      </w:pPr>
+    </w:p>
+    <w:p>
+      <w:pPr>
+        <w:spacing w:after="0" w:line="240" w:lineRule="auto"/>
+        <w:contextualSpacing/>
+        <w:rPr>
+          <w:rFonts w:ascii="Tahoma" w:eastAsia="Times New Roman" w:hAnsi="Tahoma" w:cs="Tahoma"/>
+          <w:sz w:val="20"/>
+          <w:szCs w:val="20"/>
+        </w:rPr>
+      </w:pPr>
+      <w:proofErr w:type="spellStart"/>
+      <w:r>
+        <w:rPr>
+          <w:rFonts w:ascii="Tahoma" w:eastAsia="Times New Roman" w:hAnsi="Tahoma" w:cs="Tahoma"/>
+          <w:b/>
+          <w:bCs/>
+          <w:sz w:val="20"/>
+          <w:szCs w:val="20"/>
+        </w:rPr>
+        <w:t>ebay</w:t>
+      </w:r>
+      <w:proofErr w:type="spellEnd"/>
+      <w:r>
+        <w:rPr>
+          <w:rFonts w:ascii="Tahoma" w:eastAsia="Times New Roman" w:hAnsi="Tahoma" w:cs="Tahoma"/>
+          <w:sz w:val="20"/>
+          <w:szCs w:val="20"/>
+        </w:rPr>
+        <w:t xml:space="preserve"> </w:t>
+      </w:r>
+      <w:r>
+        <w:rPr>
+          <w:rFonts w:ascii="Tahoma" w:eastAsia="Times New Roman" w:hAnsi="Tahoma" w:cs="Tahoma"/>
+          <w:i/>
+          <w:iCs/>
+          <w:sz w:val="20"/>
+          <w:szCs w:val="20"/>
+        </w:rPr>
+        <w:t>FTE, S</w:t>
+      </w:r>
+      <w:r>
+        <w:rPr>
+          <w:rFonts w:ascii="Tahoma" w:eastAsia="Times New Roman" w:hAnsi="Tahoma" w:cs="Tahoma"/>
+          <w:i/>
+          <w:iCs/>
+          <w:sz w:val="20"/>
+          <w:szCs w:val="20"/>
+        </w:rPr>
+        <w:t xml:space="preserve">ite Reliability Engineer </w:t>
+      </w:r>
+      <w:r>
+        <w:rPr>
+          <w:rFonts w:ascii="Tahoma" w:eastAsia="Times New Roman" w:hAnsi="Tahoma" w:cs="Tahoma"/>
+          <w:sz w:val="20"/>
+          <w:szCs w:val="20"/>
+        </w:rPr>
+        <w:br/>
+      </w:r>
+      <w:r>
+        <w:rPr>
+          <w:rStyle w:val="SubtleEmphasis"/>
+        </w:rPr>
+        <w:t xml:space="preserve">November 2019 </w:t>
+      </w:r>
+      <w:r>
+        <w:rPr>
+          <w:rStyle w:val="SubtleEmphasis"/>
+        </w:rPr>
+        <w:t>–</w:t>
+      </w:r>
+      <w:r>
+        <w:rPr>
+          <w:rStyle w:val="SubtleEmphasis"/>
+        </w:rPr>
+        <w:t xml:space="preserve"> March 2019 Core Products Site Reliability Engineer</w:t>
       </w:r>
     </w:p>
     <w:p>
@@ -430,7 +506,7 @@
           <w:numId w:val="2"/>
         </w:numPr>
         <w:spacing w:before="100" w:beforeAutospacing="1" w:after="100" w:afterAutospacing="1" w:line="240" w:lineRule="auto"/>
-        <w:ind w:left="0" w:firstLine="0"/>
+        <w:ind w:left="0" w:firstLine="270"/>
         <w:contextualSpacing/>
         <w:rPr>
           <w:rFonts w:ascii="Tahoma" w:eastAsia="Times New Roman" w:hAnsi="Tahoma" w:cs="Tahoma"/>
@@ -438,47 +514,66 @@
           <w:szCs w:val="20"/>
         </w:rPr>
       </w:pPr>
-      <w:proofErr w:type="spellStart"/>
-      <w:r>
-        <w:rPr>
-          <w:rFonts w:ascii="Tahoma" w:eastAsia="Times New Roman" w:hAnsi="Tahoma" w:cs="Tahoma"/>
-          <w:sz w:val="20"/>
-          <w:szCs w:val="20"/>
-        </w:rPr>
-        <w:t>golang</w:t>
-      </w:r>
-      <w:proofErr w:type="spellEnd"/>
-      <w:r>
-        <w:rPr>
-          <w:rFonts w:ascii="Tahoma" w:eastAsia="Times New Roman" w:hAnsi="Tahoma" w:cs="Tahoma"/>
-          <w:sz w:val="20"/>
-          <w:szCs w:val="20"/>
+      <w:r>
+        <w:rPr>
+          <w:rFonts w:ascii="Tahoma" w:eastAsia="Times New Roman" w:hAnsi="Tahoma" w:cs="Tahoma"/>
+          <w:sz w:val="20"/>
+          <w:szCs w:val="20"/>
+        </w:rPr>
+        <w:t>Worked in the SEC covering eBay’s 300B events/day on over 6k different services</w:t>
+      </w:r>
+    </w:p>
+    <w:p>
+      <w:pPr>
+        <w:spacing w:after="0" w:line="240" w:lineRule="auto"/>
+        <w:contextualSpacing/>
+        <w:rPr>
+          <w:rStyle w:val="SubtleEmphasis"/>
+        </w:rPr>
+      </w:pPr>
+      <w:r>
+        <w:rPr>
+          <w:rStyle w:val="SubtleEmphasis"/>
+        </w:rPr>
+        <w:t xml:space="preserve">July 2017 – </w:t>
+      </w:r>
+      <w:r>
+        <w:rPr>
+          <w:rStyle w:val="SubtleEmphasis"/>
+        </w:rPr>
+        <w:t xml:space="preserve">November </w:t>
+      </w:r>
+      <w:proofErr w:type="gramStart"/>
+      <w:r>
+        <w:rPr>
+          <w:rStyle w:val="SubtleEmphasis"/>
+        </w:rPr>
+        <w:t>2019</w:t>
+      </w:r>
+      <w:r>
+        <w:rPr>
+          <w:rStyle w:val="SubtleEmphasis"/>
         </w:rPr>
         <w:t xml:space="preserve"> </w:t>
       </w:r>
       <w:r>
         <w:rPr>
-          <w:rFonts w:ascii="Tahoma" w:eastAsia="Times New Roman" w:hAnsi="Tahoma" w:cs="Tahoma"/>
-          <w:sz w:val="20"/>
-          <w:szCs w:val="20"/>
-        </w:rPr>
-        <w:t xml:space="preserve">drone.io </w:t>
-      </w:r>
-      <w:r>
-        <w:rPr>
-          <w:rFonts w:ascii="Tahoma" w:eastAsia="Times New Roman" w:hAnsi="Tahoma" w:cs="Tahoma"/>
-          <w:sz w:val="20"/>
-          <w:szCs w:val="20"/>
-        </w:rPr>
-        <w:t xml:space="preserve">for </w:t>
-      </w:r>
-      <w:r>
-        <w:rPr>
-          <w:rFonts w:ascii="Tahoma" w:eastAsia="Times New Roman" w:hAnsi="Tahoma" w:cs="Tahoma"/>
-          <w:sz w:val="20"/>
-          <w:szCs w:val="20"/>
-        </w:rPr>
-        <w:t>CI/CD, Docker, Kubernetes</w:t>
+          <w:rStyle w:val="SubtleEmphasis"/>
+        </w:rPr>
+        <w:t xml:space="preserve"> </w:t>
+      </w:r>
+      <w:r>
+        <w:rPr>
+          <w:rStyle w:val="SubtleEmphasis"/>
+        </w:rPr>
+        <w:t>New</w:t>
+      </w:r>
+      <w:proofErr w:type="gramEnd"/>
+      <w:r>
+        <w:rPr>
+          <w:rStyle w:val="SubtleEmphasis"/>
+        </w:rPr>
+        <w:t xml:space="preserve"> Product Division, Infrastructure Tribe</w:t>
       </w:r>
     </w:p>
     <w:p>
@@ -488,7 +583,7 @@
           <w:numId w:val="2"/>
         </w:numPr>
         <w:spacing w:before="100" w:beforeAutospacing="1" w:after="100" w:afterAutospacing="1" w:line="240" w:lineRule="auto"/>
-        <w:ind w:left="0" w:firstLine="0"/>
+        <w:ind w:left="0" w:firstLine="270"/>
         <w:contextualSpacing/>
         <w:rPr>
           <w:rFonts w:ascii="Tahoma" w:eastAsia="Times New Roman" w:hAnsi="Tahoma" w:cs="Tahoma"/>
@@ -502,23 +597,53 @@
           <w:sz w:val="20"/>
           <w:szCs w:val="20"/>
         </w:rPr>
-        <w:t>M</w:t>
-      </w:r>
-      <w:r>
-        <w:rPr>
-          <w:rFonts w:ascii="Tahoma" w:eastAsia="Times New Roman" w:hAnsi="Tahoma" w:cs="Tahoma"/>
-          <w:sz w:val="20"/>
-          <w:szCs w:val="20"/>
-        </w:rPr>
-        <w:t>ulti region redundancy, cost reduction</w:t>
-      </w:r>
-      <w:r>
-        <w:rPr>
-          <w:rFonts w:ascii="Tahoma" w:eastAsia="Times New Roman" w:hAnsi="Tahoma" w:cs="Tahoma"/>
-          <w:sz w:val="20"/>
-          <w:szCs w:val="20"/>
-        </w:rPr>
-        <w:t xml:space="preserve"> analysis in GCP</w:t>
+        <w:t>Expanded</w:t>
+      </w:r>
+      <w:r>
+        <w:rPr>
+          <w:rFonts w:ascii="Tahoma" w:eastAsia="Times New Roman" w:hAnsi="Tahoma" w:cs="Tahoma"/>
+          <w:sz w:val="20"/>
+          <w:szCs w:val="20"/>
+        </w:rPr>
+        <w:t xml:space="preserve"> mobile market into China</w:t>
+      </w:r>
+    </w:p>
+    <w:p>
+      <w:pPr>
+        <w:spacing w:before="100" w:beforeAutospacing="1" w:after="100" w:afterAutospacing="1" w:line="240" w:lineRule="auto"/>
+        <w:ind w:left="720" w:firstLine="270"/>
+        <w:contextualSpacing/>
+        <w:rPr>
+          <w:rFonts w:ascii="Tahoma" w:eastAsia="Times New Roman" w:hAnsi="Tahoma" w:cs="Tahoma"/>
+          <w:sz w:val="20"/>
+          <w:szCs w:val="20"/>
+        </w:rPr>
+      </w:pPr>
+      <w:r>
+        <w:rPr>
+          <w:rFonts w:ascii="Tahoma" w:eastAsia="Times New Roman" w:hAnsi="Tahoma" w:cs="Tahoma"/>
+          <w:sz w:val="20"/>
+          <w:szCs w:val="20"/>
+        </w:rPr>
+        <w:t xml:space="preserve">oAuth with core products, token cache service written in </w:t>
+      </w:r>
+      <w:proofErr w:type="spellStart"/>
+      <w:r>
+        <w:rPr>
+          <w:rFonts w:ascii="Tahoma" w:eastAsia="Times New Roman" w:hAnsi="Tahoma" w:cs="Tahoma"/>
+          <w:sz w:val="20"/>
+          <w:szCs w:val="20"/>
+        </w:rPr>
+        <w:t>scala</w:t>
+      </w:r>
+      <w:proofErr w:type="spellEnd"/>
+      <w:r>
+        <w:rPr>
+          <w:rFonts w:ascii="Tahoma" w:eastAsia="Times New Roman" w:hAnsi="Tahoma" w:cs="Tahoma"/>
+          <w:sz w:val="20"/>
+          <w:szCs w:val="20"/>
+        </w:rPr>
+        <w:t>/play, python/flask</w:t>
       </w:r>
     </w:p>
     <w:p>
@@ -528,7 +653,7 @@
           <w:numId w:val="2"/>
         </w:numPr>
         <w:spacing w:before="100" w:beforeAutospacing="1" w:after="100" w:afterAutospacing="1" w:line="240" w:lineRule="auto"/>
-        <w:ind w:left="0" w:firstLine="0"/>
+        <w:ind w:left="0" w:firstLine="270"/>
         <w:contextualSpacing/>
         <w:rPr>
           <w:rFonts w:ascii="Tahoma" w:eastAsia="Times New Roman" w:hAnsi="Tahoma" w:cs="Tahoma"/>
@@ -542,26 +667,16 @@
           <w:sz w:val="20"/>
           <w:szCs w:val="20"/>
         </w:rPr>
-        <w:t>Multi monitoring with Prometheus</w:t>
-      </w:r>
-      <w:r>
-        <w:rPr>
-          <w:rFonts w:ascii="Tahoma" w:eastAsia="Times New Roman" w:hAnsi="Tahoma" w:cs="Tahoma"/>
-          <w:sz w:val="20"/>
-          <w:szCs w:val="20"/>
-        </w:rPr>
-        <w:t>/</w:t>
-      </w:r>
-      <w:proofErr w:type="spellStart"/>
-      <w:r>
-        <w:rPr>
-          <w:rFonts w:ascii="Tahoma" w:eastAsia="Times New Roman" w:hAnsi="Tahoma" w:cs="Tahoma"/>
-          <w:sz w:val="20"/>
-          <w:szCs w:val="20"/>
-        </w:rPr>
-        <w:t>AlertManager</w:t>
-      </w:r>
-      <w:proofErr w:type="spellEnd"/>
+        <w:t>Infrastructure as code using terraform.io, Google Cloud Platform</w:t>
+      </w:r>
+      <w:r>
+        <w:rPr>
+          <w:rFonts w:ascii="Tahoma" w:eastAsia="Times New Roman" w:hAnsi="Tahoma" w:cs="Tahoma"/>
+          <w:sz w:val="20"/>
+          <w:szCs w:val="20"/>
+        </w:rPr>
+        <w:t>, chat bot integration</w:t>
+      </w:r>
     </w:p>
     <w:p>
       <w:pPr>
@@ -570,7 +685,7 @@
           <w:numId w:val="2"/>
         </w:numPr>
         <w:spacing w:before="100" w:beforeAutospacing="1" w:after="100" w:afterAutospacing="1" w:line="240" w:lineRule="auto"/>
-        <w:ind w:left="0" w:firstLine="0"/>
+        <w:ind w:left="0" w:firstLine="270"/>
         <w:contextualSpacing/>
         <w:rPr>
           <w:rFonts w:ascii="Tahoma" w:eastAsia="Times New Roman" w:hAnsi="Tahoma" w:cs="Tahoma"/>
@@ -578,14 +693,6 @@
           <w:szCs w:val="20"/>
         </w:rPr>
       </w:pPr>
-      <w:r>
-        <w:rPr>
-          <w:rFonts w:ascii="Tahoma" w:eastAsia="Times New Roman" w:hAnsi="Tahoma" w:cs="Tahoma"/>
-          <w:sz w:val="20"/>
-          <w:szCs w:val="20"/>
-        </w:rPr>
-        <w:t xml:space="preserve">Migrated logging to daemonset deployed </w:t>
-      </w:r>
       <w:proofErr w:type="spellStart"/>
       <w:r>
         <w:rPr>
@@ -593,7 +700,7 @@
           <w:sz w:val="20"/>
           <w:szCs w:val="20"/>
         </w:rPr>
-        <w:t>sumologic</w:t>
+        <w:t>golang</w:t>
       </w:r>
       <w:proofErr w:type="spellEnd"/>
       <w:r>
@@ -602,7 +709,31 @@
           <w:sz w:val="20"/>
           <w:szCs w:val="20"/>
         </w:rPr>
-        <w:t xml:space="preserve"> collector</w:t>
+        <w:t xml:space="preserve"> </w:t>
+      </w:r>
+      <w:r>
+        <w:rPr>
+          <w:rFonts w:ascii="Tahoma" w:eastAsia="Times New Roman" w:hAnsi="Tahoma" w:cs="Tahoma"/>
+          <w:sz w:val="20"/>
+          <w:szCs w:val="20"/>
+        </w:rPr>
+        <w:t xml:space="preserve">drone.io </w:t>
+      </w:r>
+      <w:r>
+        <w:rPr>
+          <w:rFonts w:ascii="Tahoma" w:eastAsia="Times New Roman" w:hAnsi="Tahoma" w:cs="Tahoma"/>
+          <w:sz w:val="20"/>
+          <w:szCs w:val="20"/>
+        </w:rPr>
+        <w:t xml:space="preserve">for </w:t>
+      </w:r>
+      <w:r>
+        <w:rPr>
+          <w:rFonts w:ascii="Tahoma" w:eastAsia="Times New Roman" w:hAnsi="Tahoma" w:cs="Tahoma"/>
+          <w:sz w:val="20"/>
+          <w:szCs w:val="20"/>
+        </w:rPr>
+        <w:t>CI/CD, Docker, Kubernetes</w:t>
       </w:r>
     </w:p>
     <w:p>
@@ -612,7 +743,7 @@
           <w:numId w:val="2"/>
         </w:numPr>
         <w:spacing w:before="100" w:beforeAutospacing="1" w:after="100" w:afterAutospacing="1" w:line="240" w:lineRule="auto"/>
-        <w:ind w:left="0" w:firstLine="0"/>
+        <w:ind w:left="0" w:firstLine="270"/>
         <w:contextualSpacing/>
         <w:rPr>
           <w:rFonts w:ascii="Tahoma" w:eastAsia="Times New Roman" w:hAnsi="Tahoma" w:cs="Tahoma"/>
@@ -626,51 +757,23 @@
           <w:sz w:val="20"/>
           <w:szCs w:val="20"/>
         </w:rPr>
-        <w:t>Security auditing in GKE</w:t>
-      </w:r>
-      <w:r>
-        <w:rPr>
-          <w:rFonts w:ascii="Tahoma" w:eastAsia="Times New Roman" w:hAnsi="Tahoma" w:cs="Tahoma"/>
-          <w:sz w:val="20"/>
-          <w:szCs w:val="20"/>
-        </w:rPr>
-        <w:t xml:space="preserve"> using </w:t>
-      </w:r>
-      <w:proofErr w:type="spellStart"/>
-      <w:r>
-        <w:rPr>
-          <w:rFonts w:ascii="Tahoma" w:eastAsia="Times New Roman" w:hAnsi="Tahoma" w:cs="Tahoma"/>
-          <w:sz w:val="20"/>
-          <w:szCs w:val="20"/>
-        </w:rPr>
-        <w:t>fluentd</w:t>
-      </w:r>
-      <w:proofErr w:type="spellEnd"/>
-      <w:r>
-        <w:rPr>
-          <w:rFonts w:ascii="Tahoma" w:eastAsia="Times New Roman" w:hAnsi="Tahoma" w:cs="Tahoma"/>
-          <w:sz w:val="20"/>
-          <w:szCs w:val="20"/>
-        </w:rPr>
-        <w:t xml:space="preserve"> and </w:t>
-      </w:r>
-      <w:proofErr w:type="spellStart"/>
-      <w:r>
-        <w:rPr>
-          <w:rFonts w:ascii="Tahoma" w:eastAsia="Times New Roman" w:hAnsi="Tahoma" w:cs="Tahoma"/>
-          <w:sz w:val="20"/>
-          <w:szCs w:val="20"/>
-        </w:rPr>
-        <w:t>stackdriver</w:t>
-      </w:r>
-      <w:proofErr w:type="spellEnd"/>
-      <w:r>
-        <w:rPr>
-          <w:rFonts w:ascii="Tahoma" w:eastAsia="Times New Roman" w:hAnsi="Tahoma" w:cs="Tahoma"/>
-          <w:sz w:val="20"/>
-          <w:szCs w:val="20"/>
-        </w:rPr>
-        <w:t xml:space="preserve">, </w:t>
+        <w:t>M</w:t>
+      </w:r>
+      <w:r>
+        <w:rPr>
+          <w:rFonts w:ascii="Tahoma" w:eastAsia="Times New Roman" w:hAnsi="Tahoma" w:cs="Tahoma"/>
+          <w:sz w:val="20"/>
+          <w:szCs w:val="20"/>
+        </w:rPr>
+        <w:t>ulti region redundancy, cost reduction</w:t>
+      </w:r>
+      <w:r>
+        <w:rPr>
+          <w:rFonts w:ascii="Tahoma" w:eastAsia="Times New Roman" w:hAnsi="Tahoma" w:cs="Tahoma"/>
+          <w:sz w:val="20"/>
+          <w:szCs w:val="20"/>
+        </w:rPr>
+        <w:t xml:space="preserve"> analysis in GCP</w:t>
       </w:r>
     </w:p>
     <w:p>
@@ -680,7 +783,7 @@
           <w:numId w:val="2"/>
         </w:numPr>
         <w:spacing w:before="100" w:beforeAutospacing="1" w:after="100" w:afterAutospacing="1" w:line="240" w:lineRule="auto"/>
-        <w:ind w:left="0" w:firstLine="0"/>
+        <w:ind w:left="0" w:firstLine="270"/>
         <w:contextualSpacing/>
         <w:rPr>
           <w:rFonts w:ascii="Tahoma" w:eastAsia="Times New Roman" w:hAnsi="Tahoma" w:cs="Tahoma"/>
@@ -694,15 +797,15 @@
           <w:sz w:val="20"/>
           <w:szCs w:val="20"/>
         </w:rPr>
-        <w:t>Secret management</w:t>
-      </w:r>
-      <w:r>
-        <w:rPr>
-          <w:rFonts w:ascii="Tahoma" w:eastAsia="Times New Roman" w:hAnsi="Tahoma" w:cs="Tahoma"/>
-          <w:sz w:val="20"/>
-          <w:szCs w:val="20"/>
-        </w:rPr>
-        <w:t xml:space="preserve">, </w:t>
+        <w:t>Multi monitoring with Prometheus</w:t>
+      </w:r>
+      <w:r>
+        <w:rPr>
+          <w:rFonts w:ascii="Tahoma" w:eastAsia="Times New Roman" w:hAnsi="Tahoma" w:cs="Tahoma"/>
+          <w:sz w:val="20"/>
+          <w:szCs w:val="20"/>
+        </w:rPr>
+        <w:t>/</w:t>
       </w:r>
       <w:proofErr w:type="spellStart"/>
       <w:r>
@@ -711,33 +814,9 @@
           <w:sz w:val="20"/>
           <w:szCs w:val="20"/>
         </w:rPr>
-        <w:t>hashicorp</w:t>
+        <w:t>AlertManager</w:t>
       </w:r>
       <w:proofErr w:type="spellEnd"/>
-      <w:r>
-        <w:rPr>
-          <w:rFonts w:ascii="Tahoma" w:eastAsia="Times New Roman" w:hAnsi="Tahoma" w:cs="Tahoma"/>
-          <w:sz w:val="20"/>
-          <w:szCs w:val="20"/>
-        </w:rPr>
-        <w:t xml:space="preserve"> vault implementation</w:t>
-      </w:r>
-      <w:r>
-        <w:rPr>
-          <w:rFonts w:ascii="Tahoma" w:eastAsia="Times New Roman" w:hAnsi="Tahoma" w:cs="Tahoma"/>
-          <w:sz w:val="20"/>
-          <w:szCs w:val="20"/>
-        </w:rPr>
-        <w:t>, fraud detection</w:t>
-      </w:r>
-      <w:r>
-        <w:rPr>
-          <w:rFonts w:ascii="Tahoma" w:eastAsia="Times New Roman" w:hAnsi="Tahoma" w:cs="Tahoma"/>
-          <w:sz w:val="20"/>
-          <w:szCs w:val="20"/>
-        </w:rPr>
-        <w:t>/browser fingerprinting</w:t>
-      </w:r>
     </w:p>
     <w:p>
       <w:pPr>
@@ -746,7 +825,7 @@
           <w:numId w:val="2"/>
         </w:numPr>
         <w:spacing w:before="100" w:beforeAutospacing="1" w:after="100" w:afterAutospacing="1" w:line="240" w:lineRule="auto"/>
-        <w:ind w:left="0" w:firstLine="0"/>
+        <w:ind w:left="0" w:firstLine="270"/>
         <w:contextualSpacing/>
         <w:rPr>
           <w:rFonts w:ascii="Tahoma" w:eastAsia="Times New Roman" w:hAnsi="Tahoma" w:cs="Tahoma"/>
@@ -760,50 +839,16 @@
           <w:sz w:val="20"/>
           <w:szCs w:val="20"/>
         </w:rPr>
-        <w:t>Setup centralized maven repository</w:t>
-      </w:r>
-      <w:r>
-        <w:rPr>
-          <w:rFonts w:ascii="Tahoma" w:eastAsia="Times New Roman" w:hAnsi="Tahoma" w:cs="Tahoma"/>
-          <w:sz w:val="20"/>
-          <w:szCs w:val="20"/>
-        </w:rPr>
-        <w:t xml:space="preserve"> and migrated CD</w:t>
-      </w:r>
-    </w:p>
-    <w:p>
-      <w:pPr>
-        <w:spacing w:after="0" w:line="240" w:lineRule="auto"/>
-        <w:contextualSpacing/>
-        <w:rPr>
-          <w:rFonts w:ascii="Tahoma" w:eastAsia="Times New Roman" w:hAnsi="Tahoma" w:cs="Tahoma"/>
-          <w:b/>
-          <w:bCs/>
-          <w:sz w:val="20"/>
-          <w:szCs w:val="20"/>
-        </w:rPr>
-      </w:pPr>
-    </w:p>
-    <w:p>
-      <w:pPr>
-        <w:spacing w:after="0" w:line="240" w:lineRule="auto"/>
-        <w:contextualSpacing/>
-        <w:rPr>
-          <w:rFonts w:ascii="Tahoma" w:eastAsia="Times New Roman" w:hAnsi="Tahoma" w:cs="Tahoma"/>
-          <w:sz w:val="20"/>
-          <w:szCs w:val="20"/>
-        </w:rPr>
-      </w:pPr>
+        <w:t xml:space="preserve">Migrated logging to </w:t>
+      </w:r>
       <w:proofErr w:type="spellStart"/>
       <w:r>
         <w:rPr>
           <w:rFonts w:ascii="Tahoma" w:eastAsia="Times New Roman" w:hAnsi="Tahoma" w:cs="Tahoma"/>
-          <w:b/>
-          <w:bCs/>
-          <w:sz w:val="20"/>
-          <w:szCs w:val="20"/>
-        </w:rPr>
-        <w:t>AppThis</w:t>
+          <w:sz w:val="20"/>
+          <w:szCs w:val="20"/>
+        </w:rPr>
+        <w:t>daemonset</w:t>
       </w:r>
       <w:proofErr w:type="spellEnd"/>
       <w:r>
@@ -812,41 +857,25 @@
           <w:sz w:val="20"/>
           <w:szCs w:val="20"/>
         </w:rPr>
-        <w:t xml:space="preserve"> </w:t>
-      </w:r>
-      <w:r>
-        <w:rPr>
-          <w:rFonts w:ascii="Tahoma" w:eastAsia="Times New Roman" w:hAnsi="Tahoma" w:cs="Tahoma"/>
-          <w:i/>
-          <w:iCs/>
-          <w:sz w:val="20"/>
-          <w:szCs w:val="20"/>
-        </w:rPr>
-        <w:t>FTE, Full Stack Dev / SRE</w:t>
-      </w:r>
-      <w:r>
-        <w:rPr>
-          <w:rFonts w:ascii="Tahoma" w:eastAsia="Times New Roman" w:hAnsi="Tahoma" w:cs="Tahoma"/>
-          <w:sz w:val="20"/>
-          <w:szCs w:val="20"/>
-        </w:rPr>
-        <w:br/>
-      </w:r>
-      <w:r>
-        <w:rPr>
-          <w:rFonts w:ascii="Tahoma" w:eastAsia="Times New Roman" w:hAnsi="Tahoma" w:cs="Tahoma"/>
-          <w:sz w:val="20"/>
-          <w:szCs w:val="20"/>
-        </w:rPr>
-        <w:t>Jan 2017 – July 2017</w:t>
-      </w:r>
-      <w:r>
-        <w:rPr>
-          <w:rFonts w:ascii="Tahoma" w:eastAsia="Times New Roman" w:hAnsi="Tahoma" w:cs="Tahoma"/>
-          <w:sz w:val="20"/>
-          <w:szCs w:val="20"/>
-        </w:rPr>
-        <w:t xml:space="preserve"> </w:t>
+        <w:t xml:space="preserve"> deployed </w:t>
+      </w:r>
+      <w:proofErr w:type="spellStart"/>
+      <w:r>
+        <w:rPr>
+          <w:rFonts w:ascii="Tahoma" w:eastAsia="Times New Roman" w:hAnsi="Tahoma" w:cs="Tahoma"/>
+          <w:sz w:val="20"/>
+          <w:szCs w:val="20"/>
+        </w:rPr>
+        <w:t>sumologic</w:t>
+      </w:r>
+      <w:proofErr w:type="spellEnd"/>
+      <w:r>
+        <w:rPr>
+          <w:rFonts w:ascii="Tahoma" w:eastAsia="Times New Roman" w:hAnsi="Tahoma" w:cs="Tahoma"/>
+          <w:sz w:val="20"/>
+          <w:szCs w:val="20"/>
+        </w:rPr>
+        <w:t xml:space="preserve"> collector</w:t>
       </w:r>
     </w:p>
     <w:p>
@@ -856,7 +885,7 @@
           <w:numId w:val="2"/>
         </w:numPr>
         <w:spacing w:before="100" w:beforeAutospacing="1" w:after="100" w:afterAutospacing="1" w:line="240" w:lineRule="auto"/>
-        <w:ind w:left="0" w:firstLine="0"/>
+        <w:ind w:left="0" w:firstLine="270"/>
         <w:contextualSpacing/>
         <w:rPr>
           <w:rFonts w:ascii="Tahoma" w:eastAsia="Times New Roman" w:hAnsi="Tahoma" w:cs="Tahoma"/>
@@ -870,31 +899,51 @@
           <w:sz w:val="20"/>
           <w:szCs w:val="20"/>
         </w:rPr>
-        <w:t>AWS engineer</w:t>
-      </w:r>
-      <w:r>
-        <w:rPr>
-          <w:rFonts w:ascii="Tahoma" w:eastAsia="Times New Roman" w:hAnsi="Tahoma" w:cs="Tahoma"/>
-          <w:sz w:val="20"/>
-          <w:szCs w:val="20"/>
-        </w:rPr>
-        <w:t>:</w:t>
-      </w:r>
-      <w:r>
-        <w:rPr>
-          <w:rFonts w:ascii="Tahoma" w:eastAsia="Times New Roman" w:hAnsi="Tahoma" w:cs="Tahoma"/>
-          <w:sz w:val="20"/>
-          <w:szCs w:val="20"/>
-        </w:rPr>
-        <w:t xml:space="preserve"> </w:t>
-      </w:r>
-      <w:r>
-        <w:rPr>
-          <w:rFonts w:ascii="Tahoma" w:eastAsia="Times New Roman" w:hAnsi="Tahoma" w:cs="Tahoma"/>
-          <w:sz w:val="20"/>
-          <w:szCs w:val="20"/>
-        </w:rPr>
-        <w:t>cost reduction AWS, reduced under utilization</w:t>
+        <w:t>Security auditing in GKE</w:t>
+      </w:r>
+      <w:r>
+        <w:rPr>
+          <w:rFonts w:ascii="Tahoma" w:eastAsia="Times New Roman" w:hAnsi="Tahoma" w:cs="Tahoma"/>
+          <w:sz w:val="20"/>
+          <w:szCs w:val="20"/>
+        </w:rPr>
+        <w:t xml:space="preserve"> using </w:t>
+      </w:r>
+      <w:proofErr w:type="spellStart"/>
+      <w:r>
+        <w:rPr>
+          <w:rFonts w:ascii="Tahoma" w:eastAsia="Times New Roman" w:hAnsi="Tahoma" w:cs="Tahoma"/>
+          <w:sz w:val="20"/>
+          <w:szCs w:val="20"/>
+        </w:rPr>
+        <w:t>fluentd</w:t>
+      </w:r>
+      <w:proofErr w:type="spellEnd"/>
+      <w:r>
+        <w:rPr>
+          <w:rFonts w:ascii="Tahoma" w:eastAsia="Times New Roman" w:hAnsi="Tahoma" w:cs="Tahoma"/>
+          <w:sz w:val="20"/>
+          <w:szCs w:val="20"/>
+        </w:rPr>
+        <w:t xml:space="preserve"> and </w:t>
+      </w:r>
+      <w:proofErr w:type="spellStart"/>
+      <w:r>
+        <w:rPr>
+          <w:rFonts w:ascii="Tahoma" w:eastAsia="Times New Roman" w:hAnsi="Tahoma" w:cs="Tahoma"/>
+          <w:sz w:val="20"/>
+          <w:szCs w:val="20"/>
+        </w:rPr>
+        <w:t>stackdriver</w:t>
+      </w:r>
+      <w:proofErr w:type="spellEnd"/>
+      <w:r>
+        <w:rPr>
+          <w:rFonts w:ascii="Tahoma" w:eastAsia="Times New Roman" w:hAnsi="Tahoma" w:cs="Tahoma"/>
+          <w:sz w:val="20"/>
+          <w:szCs w:val="20"/>
+        </w:rPr>
+        <w:t xml:space="preserve">, </w:t>
       </w:r>
     </w:p>
     <w:p>
@@ -904,7 +953,7 @@
           <w:numId w:val="2"/>
         </w:numPr>
         <w:spacing w:before="100" w:beforeAutospacing="1" w:after="100" w:afterAutospacing="1" w:line="240" w:lineRule="auto"/>
-        <w:ind w:left="0" w:firstLine="0"/>
+        <w:ind w:left="0" w:firstLine="270"/>
         <w:contextualSpacing/>
         <w:rPr>
           <w:rFonts w:ascii="Tahoma" w:eastAsia="Times New Roman" w:hAnsi="Tahoma" w:cs="Tahoma"/>
@@ -918,7 +967,49 @@
           <w:sz w:val="20"/>
           <w:szCs w:val="20"/>
         </w:rPr>
-        <w:t xml:space="preserve">Automation with salt stack. </w:t>
+        <w:t>Secret management</w:t>
+      </w:r>
+      <w:r>
+        <w:rPr>
+          <w:rFonts w:ascii="Tahoma" w:eastAsia="Times New Roman" w:hAnsi="Tahoma" w:cs="Tahoma"/>
+          <w:sz w:val="20"/>
+          <w:szCs w:val="20"/>
+        </w:rPr>
+        <w:t xml:space="preserve">, </w:t>
+      </w:r>
+      <w:proofErr w:type="spellStart"/>
+      <w:r>
+        <w:rPr>
+          <w:rFonts w:ascii="Tahoma" w:eastAsia="Times New Roman" w:hAnsi="Tahoma" w:cs="Tahoma"/>
+          <w:sz w:val="20"/>
+          <w:szCs w:val="20"/>
+        </w:rPr>
+        <w:t>hashicorp</w:t>
+      </w:r>
+      <w:proofErr w:type="spellEnd"/>
+      <w:r>
+        <w:rPr>
+          <w:rFonts w:ascii="Tahoma" w:eastAsia="Times New Roman" w:hAnsi="Tahoma" w:cs="Tahoma"/>
+          <w:sz w:val="20"/>
+          <w:szCs w:val="20"/>
+        </w:rPr>
+        <w:t xml:space="preserve"> vault implementation</w:t>
+      </w:r>
+      <w:r>
+        <w:rPr>
+          <w:rFonts w:ascii="Tahoma" w:eastAsia="Times New Roman" w:hAnsi="Tahoma" w:cs="Tahoma"/>
+          <w:sz w:val="20"/>
+          <w:szCs w:val="20"/>
+        </w:rPr>
+        <w:t>, fraud detection</w:t>
+      </w:r>
+      <w:r>
+        <w:rPr>
+          <w:rFonts w:ascii="Tahoma" w:eastAsia="Times New Roman" w:hAnsi="Tahoma" w:cs="Tahoma"/>
+          <w:sz w:val="20"/>
+          <w:szCs w:val="20"/>
+        </w:rPr>
+        <w:t>/browser fingerprinting</w:t>
       </w:r>
     </w:p>
     <w:p>
@@ -928,7 +1019,7 @@
           <w:numId w:val="2"/>
         </w:numPr>
         <w:spacing w:before="100" w:beforeAutospacing="1" w:after="100" w:afterAutospacing="1" w:line="240" w:lineRule="auto"/>
-        <w:ind w:left="0" w:firstLine="0"/>
+        <w:ind w:left="0" w:firstLine="270"/>
         <w:contextualSpacing/>
         <w:rPr>
           <w:rFonts w:ascii="Tahoma" w:eastAsia="Times New Roman" w:hAnsi="Tahoma" w:cs="Tahoma"/>
@@ -942,16 +1033,48 @@
           <w:sz w:val="20"/>
           <w:szCs w:val="20"/>
         </w:rPr>
-        <w:t xml:space="preserve">Custom </w:t>
-      </w:r>
+        <w:t>Setup centralized maven repository</w:t>
+      </w:r>
+      <w:r>
+        <w:rPr>
+          <w:rFonts w:ascii="Tahoma" w:eastAsia="Times New Roman" w:hAnsi="Tahoma" w:cs="Tahoma"/>
+          <w:sz w:val="20"/>
+          <w:szCs w:val="20"/>
+        </w:rPr>
+        <w:t xml:space="preserve"> and migrated CD</w:t>
+      </w:r>
+    </w:p>
+    <w:p>
+      <w:pPr>
+        <w:spacing w:after="0" w:line="240" w:lineRule="auto"/>
+        <w:contextualSpacing/>
+        <w:rPr>
+          <w:rFonts w:ascii="Tahoma" w:eastAsia="Times New Roman" w:hAnsi="Tahoma" w:cs="Tahoma"/>
+          <w:b/>
+          <w:bCs/>
+          <w:sz w:val="20"/>
+          <w:szCs w:val="20"/>
+        </w:rPr>
+      </w:pPr>
+    </w:p>
+    <w:p>
+      <w:pPr>
+        <w:spacing w:after="0" w:line="240" w:lineRule="auto"/>
+        <w:contextualSpacing/>
+        <w:rPr>
+          <w:rStyle w:val="SubtleEmphasis"/>
+        </w:rPr>
+      </w:pPr>
       <w:proofErr w:type="spellStart"/>
       <w:r>
         <w:rPr>
           <w:rFonts w:ascii="Tahoma" w:eastAsia="Times New Roman" w:hAnsi="Tahoma" w:cs="Tahoma"/>
-          <w:sz w:val="20"/>
-          <w:szCs w:val="20"/>
-        </w:rPr>
-        <w:t>HAproxy</w:t>
+          <w:b/>
+          <w:bCs/>
+          <w:sz w:val="20"/>
+          <w:szCs w:val="20"/>
+        </w:rPr>
+        <w:t>AppThis</w:t>
       </w:r>
       <w:proofErr w:type="spellEnd"/>
       <w:r>
@@ -960,7 +1083,31 @@
           <w:sz w:val="20"/>
           <w:szCs w:val="20"/>
         </w:rPr>
-        <w:t xml:space="preserve"> scaling, request processing SLA &lt; 100ms</w:t>
+        <w:t xml:space="preserve"> </w:t>
+      </w:r>
+      <w:r>
+        <w:rPr>
+          <w:rFonts w:ascii="Tahoma" w:eastAsia="Times New Roman" w:hAnsi="Tahoma" w:cs="Tahoma"/>
+          <w:i/>
+          <w:iCs/>
+          <w:sz w:val="20"/>
+          <w:szCs w:val="20"/>
+        </w:rPr>
+        <w:t>FTE, Full Stack Dev / SRE</w:t>
+      </w:r>
+      <w:r>
+        <w:rPr>
+          <w:rFonts w:ascii="Tahoma" w:eastAsia="Times New Roman" w:hAnsi="Tahoma" w:cs="Tahoma"/>
+          <w:sz w:val="20"/>
+          <w:szCs w:val="20"/>
+        </w:rPr>
+        <w:br/>
+      </w:r>
+      <w:r>
+        <w:rPr>
+          <w:rStyle w:val="SubtleEmphasis"/>
+        </w:rPr>
+        <w:t xml:space="preserve">Jan 2017 – July 2017 </w:t>
       </w:r>
     </w:p>
     <w:p>
@@ -970,7 +1117,7 @@
           <w:numId w:val="2"/>
         </w:numPr>
         <w:spacing w:before="100" w:beforeAutospacing="1" w:after="100" w:afterAutospacing="1" w:line="240" w:lineRule="auto"/>
-        <w:ind w:left="0" w:firstLine="0"/>
+        <w:ind w:left="0" w:firstLine="270"/>
         <w:contextualSpacing/>
         <w:rPr>
           <w:rFonts w:ascii="Tahoma" w:eastAsia="Times New Roman" w:hAnsi="Tahoma" w:cs="Tahoma"/>
@@ -984,7 +1131,31 @@
           <w:sz w:val="20"/>
           <w:szCs w:val="20"/>
         </w:rPr>
-        <w:t>Log shipping migration to streams</w:t>
+        <w:t>AWS engineer</w:t>
+      </w:r>
+      <w:r>
+        <w:rPr>
+          <w:rFonts w:ascii="Tahoma" w:eastAsia="Times New Roman" w:hAnsi="Tahoma" w:cs="Tahoma"/>
+          <w:sz w:val="20"/>
+          <w:szCs w:val="20"/>
+        </w:rPr>
+        <w:t>:</w:t>
+      </w:r>
+      <w:r>
+        <w:rPr>
+          <w:rFonts w:ascii="Tahoma" w:eastAsia="Times New Roman" w:hAnsi="Tahoma" w:cs="Tahoma"/>
+          <w:sz w:val="20"/>
+          <w:szCs w:val="20"/>
+        </w:rPr>
+        <w:t xml:space="preserve"> </w:t>
+      </w:r>
+      <w:r>
+        <w:rPr>
+          <w:rFonts w:ascii="Tahoma" w:eastAsia="Times New Roman" w:hAnsi="Tahoma" w:cs="Tahoma"/>
+          <w:sz w:val="20"/>
+          <w:szCs w:val="20"/>
+        </w:rPr>
+        <w:t>cost reduction AWS, reduced under utilization</w:t>
       </w:r>
     </w:p>
     <w:p>
@@ -994,7 +1165,7 @@
           <w:numId w:val="2"/>
         </w:numPr>
         <w:spacing w:before="100" w:beforeAutospacing="1" w:after="100" w:afterAutospacing="1" w:line="240" w:lineRule="auto"/>
-        <w:ind w:left="0" w:firstLine="0"/>
+        <w:ind w:left="0" w:firstLine="270"/>
         <w:contextualSpacing/>
         <w:rPr>
           <w:rFonts w:ascii="Tahoma" w:eastAsia="Times New Roman" w:hAnsi="Tahoma" w:cs="Tahoma"/>
@@ -1008,125 +1179,7 @@
           <w:sz w:val="20"/>
           <w:szCs w:val="20"/>
         </w:rPr>
-        <w:t>PHP</w:t>
-      </w:r>
-      <w:r>
-        <w:rPr>
-          <w:rFonts w:ascii="Tahoma" w:eastAsia="Times New Roman" w:hAnsi="Tahoma" w:cs="Tahoma"/>
-          <w:sz w:val="20"/>
-          <w:szCs w:val="20"/>
-        </w:rPr>
-        <w:t xml:space="preserve"> + </w:t>
-      </w:r>
-      <w:proofErr w:type="spellStart"/>
-      <w:r>
-        <w:rPr>
-          <w:rFonts w:ascii="Tahoma" w:eastAsia="Times New Roman" w:hAnsi="Tahoma" w:cs="Tahoma"/>
-          <w:sz w:val="20"/>
-          <w:szCs w:val="20"/>
-        </w:rPr>
-        <w:t>hiphop</w:t>
-      </w:r>
-      <w:proofErr w:type="spellEnd"/>
-      <w:r>
-        <w:rPr>
-          <w:rFonts w:ascii="Tahoma" w:eastAsia="Times New Roman" w:hAnsi="Tahoma" w:cs="Tahoma"/>
-          <w:sz w:val="20"/>
-          <w:szCs w:val="20"/>
-        </w:rPr>
-        <w:t xml:space="preserve">, </w:t>
-      </w:r>
-      <w:r>
-        <w:rPr>
-          <w:rFonts w:ascii="Tahoma" w:eastAsia="Times New Roman" w:hAnsi="Tahoma" w:cs="Tahoma"/>
-          <w:sz w:val="20"/>
-          <w:szCs w:val="20"/>
-        </w:rPr>
-        <w:t xml:space="preserve">PHP7, </w:t>
-      </w:r>
-      <w:r>
-        <w:rPr>
-          <w:rFonts w:ascii="Tahoma" w:eastAsia="Times New Roman" w:hAnsi="Tahoma" w:cs="Tahoma"/>
-          <w:sz w:val="20"/>
-          <w:szCs w:val="20"/>
-        </w:rPr>
-        <w:t>Java, Scala (Play)</w:t>
-      </w:r>
-    </w:p>
-    <w:p>
-      <w:pPr>
-        <w:spacing w:after="0" w:line="240" w:lineRule="auto"/>
-        <w:contextualSpacing/>
-        <w:rPr>
-          <w:rFonts w:ascii="Tahoma" w:eastAsia="Times New Roman" w:hAnsi="Tahoma" w:cs="Tahoma"/>
-          <w:b/>
-          <w:bCs/>
-          <w:sz w:val="20"/>
-          <w:szCs w:val="20"/>
-        </w:rPr>
-      </w:pPr>
-    </w:p>
-    <w:p>
-      <w:pPr>
-        <w:spacing w:after="0" w:line="240" w:lineRule="auto"/>
-        <w:contextualSpacing/>
-        <w:rPr>
-          <w:rFonts w:ascii="Tahoma" w:eastAsia="Times New Roman" w:hAnsi="Tahoma" w:cs="Tahoma"/>
-          <w:sz w:val="20"/>
-          <w:szCs w:val="20"/>
-        </w:rPr>
-      </w:pPr>
-      <w:r>
-        <w:rPr>
-          <w:rFonts w:ascii="Tahoma" w:eastAsia="Times New Roman" w:hAnsi="Tahoma" w:cs="Tahoma"/>
-          <w:b/>
-          <w:bCs/>
-          <w:sz w:val="20"/>
-          <w:szCs w:val="20"/>
-        </w:rPr>
-        <w:t>Century Link</w:t>
-      </w:r>
-      <w:r>
-        <w:rPr>
-          <w:rFonts w:ascii="Tahoma" w:eastAsia="Times New Roman" w:hAnsi="Tahoma" w:cs="Tahoma"/>
-          <w:sz w:val="20"/>
-          <w:szCs w:val="20"/>
-        </w:rPr>
-        <w:t xml:space="preserve"> </w:t>
-      </w:r>
-      <w:r>
-        <w:rPr>
-          <w:rFonts w:ascii="Tahoma" w:eastAsia="Times New Roman" w:hAnsi="Tahoma" w:cs="Tahoma"/>
-          <w:i/>
-          <w:iCs/>
-          <w:sz w:val="20"/>
-          <w:szCs w:val="20"/>
-        </w:rPr>
-        <w:t>Contract, Full Stack Java Developer</w:t>
-      </w:r>
-      <w:r>
-        <w:rPr>
-          <w:rFonts w:ascii="Tahoma" w:eastAsia="Times New Roman" w:hAnsi="Tahoma" w:cs="Tahoma"/>
-          <w:sz w:val="20"/>
-          <w:szCs w:val="20"/>
-        </w:rPr>
-        <w:br/>
-      </w:r>
-      <w:r>
-        <w:rPr>
-          <w:rFonts w:ascii="Tahoma" w:eastAsia="Times New Roman" w:hAnsi="Tahoma" w:cs="Tahoma"/>
-          <w:sz w:val="20"/>
-          <w:szCs w:val="20"/>
-        </w:rPr>
-        <w:t>November 2016 – Jan 2017</w:t>
-      </w:r>
-      <w:r>
-        <w:rPr>
-          <w:rFonts w:ascii="Tahoma" w:eastAsia="Times New Roman" w:hAnsi="Tahoma" w:cs="Tahoma"/>
-          <w:sz w:val="20"/>
-          <w:szCs w:val="20"/>
-        </w:rPr>
-        <w:t xml:space="preserve"> </w:t>
+        <w:t xml:space="preserve">Automation with salt stack. </w:t>
       </w:r>
     </w:p>
     <w:p>
@@ -1136,7 +1189,7 @@
           <w:numId w:val="2"/>
         </w:numPr>
         <w:spacing w:before="100" w:beforeAutospacing="1" w:after="100" w:afterAutospacing="1" w:line="240" w:lineRule="auto"/>
-        <w:ind w:left="0" w:firstLine="0"/>
+        <w:ind w:left="0" w:firstLine="270"/>
         <w:contextualSpacing/>
         <w:rPr>
           <w:rFonts w:ascii="Tahoma" w:eastAsia="Times New Roman" w:hAnsi="Tahoma" w:cs="Tahoma"/>
@@ -1144,6 +1197,14 @@
           <w:szCs w:val="20"/>
         </w:rPr>
       </w:pPr>
+      <w:r>
+        <w:rPr>
+          <w:rFonts w:ascii="Tahoma" w:eastAsia="Times New Roman" w:hAnsi="Tahoma" w:cs="Tahoma"/>
+          <w:sz w:val="20"/>
+          <w:szCs w:val="20"/>
+        </w:rPr>
+        <w:t xml:space="preserve">Custom </w:t>
+      </w:r>
       <w:proofErr w:type="spellStart"/>
       <w:r>
         <w:rPr>
@@ -1151,7 +1212,7 @@
           <w:sz w:val="20"/>
           <w:szCs w:val="20"/>
         </w:rPr>
-        <w:t>VeuxDu</w:t>
+        <w:t>HAproxy</w:t>
       </w:r>
       <w:proofErr w:type="spellEnd"/>
       <w:r>
@@ -1160,25 +1221,7 @@
           <w:sz w:val="20"/>
           <w:szCs w:val="20"/>
         </w:rPr>
-        <w:t xml:space="preserve"> team member working on e911 and </w:t>
-      </w:r>
-      <w:proofErr w:type="spellStart"/>
-      <w:r>
-        <w:rPr>
-          <w:rFonts w:ascii="Tahoma" w:eastAsia="Times New Roman" w:hAnsi="Tahoma" w:cs="Tahoma"/>
-          <w:sz w:val="20"/>
-          <w:szCs w:val="20"/>
-        </w:rPr>
-        <w:t>SpeakEasy</w:t>
-      </w:r>
-      <w:proofErr w:type="spellEnd"/>
-      <w:r>
-        <w:rPr>
-          <w:rFonts w:ascii="Tahoma" w:eastAsia="Times New Roman" w:hAnsi="Tahoma" w:cs="Tahoma"/>
-          <w:sz w:val="20"/>
-          <w:szCs w:val="20"/>
-        </w:rPr>
-        <w:t xml:space="preserve"> projects.  </w:t>
+        <w:t xml:space="preserve"> scaling, request processing SLA &lt; 100ms</w:t>
       </w:r>
     </w:p>
     <w:p>
@@ -1188,7 +1231,7 @@
           <w:numId w:val="2"/>
         </w:numPr>
         <w:spacing w:before="100" w:beforeAutospacing="1" w:after="100" w:afterAutospacing="1" w:line="240" w:lineRule="auto"/>
-        <w:ind w:left="0" w:firstLine="0"/>
+        <w:ind w:left="0" w:firstLine="270"/>
         <w:contextualSpacing/>
         <w:rPr>
           <w:rFonts w:ascii="Tahoma" w:eastAsia="Times New Roman" w:hAnsi="Tahoma" w:cs="Tahoma"/>
@@ -1202,378 +1245,7 @@
           <w:sz w:val="20"/>
           <w:szCs w:val="20"/>
         </w:rPr>
-        <w:t xml:space="preserve">Java 1.8 + </w:t>
-      </w:r>
-      <w:proofErr w:type="spellStart"/>
-      <w:r>
-        <w:rPr>
-          <w:rFonts w:ascii="Tahoma" w:eastAsia="Times New Roman" w:hAnsi="Tahoma" w:cs="Tahoma"/>
-          <w:sz w:val="20"/>
-          <w:szCs w:val="20"/>
-        </w:rPr>
-        <w:t>Springboot</w:t>
-      </w:r>
-      <w:proofErr w:type="spellEnd"/>
-      <w:r>
-        <w:rPr>
-          <w:rFonts w:ascii="Tahoma" w:eastAsia="Times New Roman" w:hAnsi="Tahoma" w:cs="Tahoma"/>
-          <w:sz w:val="20"/>
-          <w:szCs w:val="20"/>
-        </w:rPr>
-        <w:t xml:space="preserve"> micro service </w:t>
-      </w:r>
-      <w:r>
-        <w:rPr>
-          <w:rFonts w:ascii="Tahoma" w:eastAsia="Times New Roman" w:hAnsi="Tahoma" w:cs="Tahoma"/>
-          <w:sz w:val="20"/>
-          <w:szCs w:val="20"/>
-        </w:rPr>
-        <w:t xml:space="preserve">migration and </w:t>
-      </w:r>
-      <w:r>
-        <w:rPr>
-          <w:rFonts w:ascii="Tahoma" w:eastAsia="Times New Roman" w:hAnsi="Tahoma" w:cs="Tahoma"/>
-          <w:sz w:val="20"/>
-          <w:szCs w:val="20"/>
-        </w:rPr>
-        <w:t xml:space="preserve">development </w:t>
-      </w:r>
-    </w:p>
-    <w:p>
-      <w:pPr>
-        <w:spacing w:after="0" w:line="240" w:lineRule="auto"/>
-        <w:contextualSpacing/>
-        <w:rPr>
-          <w:rFonts w:ascii="Tahoma" w:eastAsia="Times New Roman" w:hAnsi="Tahoma" w:cs="Tahoma"/>
-          <w:b/>
-          <w:bCs/>
-          <w:sz w:val="20"/>
-          <w:szCs w:val="20"/>
-        </w:rPr>
-      </w:pPr>
-    </w:p>
-    <w:p>
-      <w:pPr>
-        <w:tabs>
-          <w:tab w:val="left" w:pos="720"/>
-        </w:tabs>
-        <w:spacing w:after="0" w:line="240" w:lineRule="auto"/>
-        <w:contextualSpacing/>
-        <w:rPr>
-          <w:rFonts w:ascii="Tahoma" w:eastAsia="Times New Roman" w:hAnsi="Tahoma" w:cs="Tahoma"/>
-          <w:sz w:val="20"/>
-          <w:szCs w:val="20"/>
-        </w:rPr>
-      </w:pPr>
-      <w:r>
-        <w:rPr>
-          <w:rFonts w:ascii="Tahoma" w:eastAsia="Times New Roman" w:hAnsi="Tahoma" w:cs="Tahoma"/>
-          <w:b/>
-          <w:bCs/>
-          <w:sz w:val="20"/>
-          <w:szCs w:val="20"/>
-        </w:rPr>
-        <w:t>Starz Entertainment</w:t>
-      </w:r>
-      <w:r>
-        <w:rPr>
-          <w:rFonts w:ascii="Tahoma" w:eastAsia="Times New Roman" w:hAnsi="Tahoma" w:cs="Tahoma"/>
-          <w:sz w:val="20"/>
-          <w:szCs w:val="20"/>
-        </w:rPr>
-        <w:t xml:space="preserve"> </w:t>
-      </w:r>
-      <w:r>
-        <w:rPr>
-          <w:rFonts w:ascii="Tahoma" w:eastAsia="Times New Roman" w:hAnsi="Tahoma" w:cs="Tahoma"/>
-          <w:i/>
-          <w:iCs/>
-          <w:sz w:val="20"/>
-          <w:szCs w:val="20"/>
-        </w:rPr>
-        <w:t>FTE</w:t>
-      </w:r>
-      <w:r>
-        <w:rPr>
-          <w:rFonts w:ascii="Tahoma" w:eastAsia="Times New Roman" w:hAnsi="Tahoma" w:cs="Tahoma"/>
-          <w:i/>
-          <w:iCs/>
-          <w:sz w:val="20"/>
-          <w:szCs w:val="20"/>
-        </w:rPr>
-        <w:t>*</w:t>
-      </w:r>
-      <w:r>
-        <w:rPr>
-          <w:rFonts w:ascii="Tahoma" w:eastAsia="Times New Roman" w:hAnsi="Tahoma" w:cs="Tahoma"/>
-          <w:i/>
-          <w:iCs/>
-          <w:sz w:val="20"/>
-          <w:szCs w:val="20"/>
-        </w:rPr>
-        <w:t>, Sr. Cloud Engineer</w:t>
-      </w:r>
-      <w:r>
-        <w:rPr>
-          <w:rFonts w:ascii="Tahoma" w:eastAsia="Times New Roman" w:hAnsi="Tahoma" w:cs="Tahoma"/>
-          <w:sz w:val="20"/>
-          <w:szCs w:val="20"/>
-        </w:rPr>
-        <w:br/>
-      </w:r>
-      <w:r>
-        <w:rPr>
-          <w:rFonts w:ascii="Tahoma" w:eastAsia="Times New Roman" w:hAnsi="Tahoma" w:cs="Tahoma"/>
-          <w:sz w:val="20"/>
-          <w:szCs w:val="20"/>
-        </w:rPr>
-        <w:t xml:space="preserve">June 2016 </w:t>
-      </w:r>
-      <w:r>
-        <w:rPr>
-          <w:rFonts w:ascii="Tahoma" w:eastAsia="Times New Roman" w:hAnsi="Tahoma" w:cs="Tahoma"/>
-          <w:sz w:val="20"/>
-          <w:szCs w:val="20"/>
-        </w:rPr>
-        <w:t>–</w:t>
-      </w:r>
-      <w:r>
-        <w:rPr>
-          <w:rFonts w:ascii="Tahoma" w:eastAsia="Times New Roman" w:hAnsi="Tahoma" w:cs="Tahoma"/>
-          <w:sz w:val="20"/>
-          <w:szCs w:val="20"/>
-        </w:rPr>
-        <w:t xml:space="preserve"> </w:t>
-      </w:r>
-      <w:r>
-        <w:rPr>
-          <w:rFonts w:ascii="Tahoma" w:eastAsia="Times New Roman" w:hAnsi="Tahoma" w:cs="Tahoma"/>
-          <w:sz w:val="20"/>
-          <w:szCs w:val="20"/>
-        </w:rPr>
-        <w:t>November 2016</w:t>
-      </w:r>
-      <w:r>
-        <w:rPr>
-          <w:rFonts w:ascii="Tahoma" w:eastAsia="Times New Roman" w:hAnsi="Tahoma" w:cs="Tahoma"/>
-          <w:sz w:val="20"/>
-          <w:szCs w:val="20"/>
-        </w:rPr>
-        <w:t xml:space="preserve"> </w:t>
-      </w:r>
-    </w:p>
-    <w:p>
-      <w:pPr>
-        <w:numPr>
-          <w:ilvl w:val="0"/>
-          <w:numId w:val="2"/>
-        </w:numPr>
-        <w:tabs>
-          <w:tab w:val="left" w:pos="720"/>
-        </w:tabs>
-        <w:spacing w:before="100" w:beforeAutospacing="1" w:after="100" w:afterAutospacing="1" w:line="240" w:lineRule="auto"/>
-        <w:ind w:left="0" w:firstLine="0"/>
-        <w:contextualSpacing/>
-        <w:rPr>
-          <w:rFonts w:ascii="Tahoma" w:eastAsia="Times New Roman" w:hAnsi="Tahoma" w:cs="Tahoma"/>
-          <w:sz w:val="20"/>
-          <w:szCs w:val="20"/>
-        </w:rPr>
-      </w:pPr>
-      <w:r>
-        <w:rPr>
-          <w:rFonts w:ascii="Tahoma" w:eastAsia="Times New Roman" w:hAnsi="Tahoma" w:cs="Tahoma"/>
-          <w:sz w:val="20"/>
-          <w:szCs w:val="20"/>
-        </w:rPr>
-        <w:t>Used a wide breadth of tools in A</w:t>
-      </w:r>
-      <w:r>
-        <w:rPr>
-          <w:rFonts w:ascii="Tahoma" w:eastAsia="Times New Roman" w:hAnsi="Tahoma" w:cs="Tahoma"/>
-          <w:sz w:val="20"/>
-          <w:szCs w:val="20"/>
-        </w:rPr>
-        <w:t>WS and local platforms such as Terraform, Consul, N</w:t>
-      </w:r>
-      <w:r>
-        <w:rPr>
-          <w:rFonts w:ascii="Tahoma" w:eastAsia="Times New Roman" w:hAnsi="Tahoma" w:cs="Tahoma"/>
-          <w:sz w:val="20"/>
-          <w:szCs w:val="20"/>
-        </w:rPr>
-        <w:t>omad,</w:t>
-      </w:r>
-      <w:r>
-        <w:rPr>
-          <w:rFonts w:ascii="Tahoma" w:eastAsia="Times New Roman" w:hAnsi="Tahoma" w:cs="Tahoma"/>
-          <w:sz w:val="20"/>
-          <w:szCs w:val="20"/>
-        </w:rPr>
-        <w:t xml:space="preserve"> </w:t>
-      </w:r>
-      <w:r>
-        <w:rPr>
-          <w:rFonts w:ascii="Tahoma" w:eastAsia="Times New Roman" w:hAnsi="Tahoma" w:cs="Tahoma"/>
-          <w:sz w:val="20"/>
-          <w:szCs w:val="20"/>
-        </w:rPr>
-        <w:t>Packer,</w:t>
-      </w:r>
-      <w:r>
-        <w:rPr>
-          <w:rFonts w:ascii="Tahoma" w:eastAsia="Times New Roman" w:hAnsi="Tahoma" w:cs="Tahoma"/>
-          <w:sz w:val="20"/>
-          <w:szCs w:val="20"/>
-        </w:rPr>
-        <w:t xml:space="preserve"> Docker, Bamboo, and Ansible. </w:t>
-      </w:r>
-    </w:p>
-    <w:p>
-      <w:pPr>
-        <w:numPr>
-          <w:ilvl w:val="0"/>
-          <w:numId w:val="2"/>
-        </w:numPr>
-        <w:tabs>
-          <w:tab w:val="left" w:pos="720"/>
-        </w:tabs>
-        <w:spacing w:before="100" w:beforeAutospacing="1" w:after="100" w:afterAutospacing="1" w:line="240" w:lineRule="auto"/>
-        <w:ind w:left="0" w:firstLine="0"/>
-        <w:contextualSpacing/>
-        <w:rPr>
-          <w:rFonts w:ascii="Tahoma" w:eastAsia="Times New Roman" w:hAnsi="Tahoma" w:cs="Tahoma"/>
-          <w:sz w:val="20"/>
-          <w:szCs w:val="20"/>
-        </w:rPr>
-      </w:pPr>
-      <w:r>
-        <w:rPr>
-          <w:rFonts w:ascii="Tahoma" w:eastAsia="Times New Roman" w:hAnsi="Tahoma" w:cs="Tahoma"/>
-          <w:sz w:val="20"/>
-          <w:szCs w:val="20"/>
-        </w:rPr>
-        <w:t xml:space="preserve">Tasked with building a PaaS agnostic dashboard for allowing a wider spread of users to create redirects on starz.com.  Dashboard built on meteor/node with an Angular2 frontend that manages a cluster of </w:t>
-      </w:r>
-      <w:proofErr w:type="spellStart"/>
-      <w:r>
-        <w:rPr>
-          <w:rFonts w:ascii="Tahoma" w:eastAsia="Times New Roman" w:hAnsi="Tahoma" w:cs="Tahoma"/>
-          <w:sz w:val="20"/>
-          <w:szCs w:val="20"/>
-        </w:rPr>
-        <w:t>nginx</w:t>
-      </w:r>
-      <w:proofErr w:type="spellEnd"/>
-      <w:r>
-        <w:rPr>
-          <w:rFonts w:ascii="Tahoma" w:eastAsia="Times New Roman" w:hAnsi="Tahoma" w:cs="Tahoma"/>
-          <w:sz w:val="20"/>
-          <w:szCs w:val="20"/>
-        </w:rPr>
-        <w:t xml:space="preserve"> servers.</w:t>
-      </w:r>
-    </w:p>
-    <w:p>
-      <w:pPr>
-        <w:spacing w:after="0" w:line="240" w:lineRule="auto"/>
-        <w:contextualSpacing/>
-        <w:rPr>
-          <w:rFonts w:ascii="Tahoma" w:eastAsia="Times New Roman" w:hAnsi="Tahoma" w:cs="Tahoma"/>
-          <w:b/>
-          <w:bCs/>
-          <w:sz w:val="20"/>
-          <w:szCs w:val="20"/>
-        </w:rPr>
-      </w:pPr>
-    </w:p>
-    <w:p>
-      <w:pPr>
-        <w:spacing w:after="0" w:line="240" w:lineRule="auto"/>
-        <w:contextualSpacing/>
-        <w:rPr>
-          <w:rFonts w:ascii="Tahoma" w:eastAsia="Times New Roman" w:hAnsi="Tahoma" w:cs="Tahoma"/>
-          <w:sz w:val="20"/>
-          <w:szCs w:val="20"/>
-        </w:rPr>
-      </w:pPr>
-      <w:r>
-        <w:rPr>
-          <w:rFonts w:ascii="Tahoma" w:eastAsia="Times New Roman" w:hAnsi="Tahoma" w:cs="Tahoma"/>
-          <w:b/>
-          <w:bCs/>
-          <w:sz w:val="20"/>
-          <w:szCs w:val="20"/>
-        </w:rPr>
-        <w:t>Think Tank</w:t>
-      </w:r>
-      <w:r>
-        <w:rPr>
-          <w:rFonts w:ascii="Tahoma" w:eastAsia="Times New Roman" w:hAnsi="Tahoma" w:cs="Tahoma"/>
-          <w:sz w:val="20"/>
-          <w:szCs w:val="20"/>
-        </w:rPr>
-        <w:t xml:space="preserve"> </w:t>
-      </w:r>
-      <w:r>
-        <w:rPr>
-          <w:rFonts w:ascii="Tahoma" w:eastAsia="Times New Roman" w:hAnsi="Tahoma" w:cs="Tahoma"/>
-          <w:i/>
-          <w:iCs/>
-          <w:sz w:val="20"/>
-          <w:szCs w:val="20"/>
-        </w:rPr>
-        <w:t>FTE</w:t>
-      </w:r>
-      <w:r>
-        <w:rPr>
-          <w:rFonts w:ascii="Tahoma" w:eastAsia="Times New Roman" w:hAnsi="Tahoma" w:cs="Tahoma"/>
-          <w:i/>
-          <w:iCs/>
-          <w:sz w:val="20"/>
-          <w:szCs w:val="20"/>
-        </w:rPr>
-        <w:t>, Senior Developer</w:t>
-      </w:r>
-      <w:r>
-        <w:rPr>
-          <w:rFonts w:ascii="Tahoma" w:eastAsia="Times New Roman" w:hAnsi="Tahoma" w:cs="Tahoma"/>
-          <w:sz w:val="20"/>
-          <w:szCs w:val="20"/>
-        </w:rPr>
-        <w:br/>
-      </w:r>
-      <w:r>
-        <w:rPr>
-          <w:rFonts w:ascii="Tahoma" w:eastAsia="Times New Roman" w:hAnsi="Tahoma" w:cs="Tahoma"/>
-          <w:sz w:val="20"/>
-          <w:szCs w:val="20"/>
-        </w:rPr>
-        <w:t>2015</w:t>
-      </w:r>
-      <w:r>
-        <w:rPr>
-          <w:rFonts w:ascii="Tahoma" w:eastAsia="Times New Roman" w:hAnsi="Tahoma" w:cs="Tahoma"/>
-          <w:sz w:val="20"/>
-          <w:szCs w:val="20"/>
-        </w:rPr>
-        <w:t xml:space="preserve"> – </w:t>
-      </w:r>
-      <w:r>
-        <w:rPr>
-          <w:rFonts w:ascii="Tahoma" w:eastAsia="Times New Roman" w:hAnsi="Tahoma" w:cs="Tahoma"/>
-          <w:sz w:val="20"/>
-          <w:szCs w:val="20"/>
-        </w:rPr>
-        <w:t>June 2016</w:t>
-      </w:r>
-      <w:r>
-        <w:rPr>
-          <w:rFonts w:ascii="Tahoma" w:eastAsia="Times New Roman" w:hAnsi="Tahoma" w:cs="Tahoma"/>
-          <w:sz w:val="20"/>
-          <w:szCs w:val="20"/>
-        </w:rPr>
-        <w:t xml:space="preserve"> </w:t>
+        <w:t>Log shipping migration to streams</w:t>
       </w:r>
     </w:p>
     <w:p>
@@ -1583,7 +1255,7 @@
           <w:numId w:val="2"/>
         </w:numPr>
         <w:spacing w:before="100" w:beforeAutospacing="1" w:after="100" w:afterAutospacing="1" w:line="240" w:lineRule="auto"/>
-        <w:ind w:left="0" w:firstLine="0"/>
+        <w:ind w:left="0" w:firstLine="270"/>
         <w:contextualSpacing/>
         <w:rPr>
           <w:rFonts w:ascii="Tahoma" w:eastAsia="Times New Roman" w:hAnsi="Tahoma" w:cs="Tahoma"/>
@@ -1597,31 +1269,119 @@
           <w:sz w:val="20"/>
           <w:szCs w:val="20"/>
         </w:rPr>
-        <w:t>Full-Stack Java developer</w:t>
-      </w:r>
-      <w:r>
-        <w:rPr>
-          <w:rFonts w:ascii="Tahoma" w:eastAsia="Times New Roman" w:hAnsi="Tahoma" w:cs="Tahoma"/>
-          <w:sz w:val="20"/>
-          <w:szCs w:val="20"/>
-        </w:rPr>
-        <w:t xml:space="preserve"> supporting and maintaining existing hosted and installed </w:t>
-      </w:r>
-      <w:r>
-        <w:rPr>
-          <w:rFonts w:ascii="Tahoma" w:eastAsia="Times New Roman" w:hAnsi="Tahoma" w:cs="Tahoma"/>
-          <w:sz w:val="20"/>
-          <w:szCs w:val="20"/>
-        </w:rPr>
-        <w:t xml:space="preserve">SaaS </w:t>
-      </w:r>
-      <w:r>
-        <w:rPr>
-          <w:rFonts w:ascii="Tahoma" w:eastAsia="Times New Roman" w:hAnsi="Tahoma" w:cs="Tahoma"/>
-          <w:sz w:val="20"/>
-          <w:szCs w:val="20"/>
-        </w:rPr>
-        <w:t>collaboration product</w:t>
+        <w:t>PHP</w:t>
+      </w:r>
+      <w:r>
+        <w:rPr>
+          <w:rFonts w:ascii="Tahoma" w:eastAsia="Times New Roman" w:hAnsi="Tahoma" w:cs="Tahoma"/>
+          <w:sz w:val="20"/>
+          <w:szCs w:val="20"/>
+        </w:rPr>
+        <w:t xml:space="preserve"> + </w:t>
+      </w:r>
+      <w:proofErr w:type="spellStart"/>
+      <w:r>
+        <w:rPr>
+          <w:rFonts w:ascii="Tahoma" w:eastAsia="Times New Roman" w:hAnsi="Tahoma" w:cs="Tahoma"/>
+          <w:sz w:val="20"/>
+          <w:szCs w:val="20"/>
+        </w:rPr>
+        <w:t>hiphop</w:t>
+      </w:r>
+      <w:proofErr w:type="spellEnd"/>
+      <w:r>
+        <w:rPr>
+          <w:rFonts w:ascii="Tahoma" w:eastAsia="Times New Roman" w:hAnsi="Tahoma" w:cs="Tahoma"/>
+          <w:sz w:val="20"/>
+          <w:szCs w:val="20"/>
+        </w:rPr>
+        <w:t xml:space="preserve">, </w:t>
+      </w:r>
+      <w:r>
+        <w:rPr>
+          <w:rFonts w:ascii="Tahoma" w:eastAsia="Times New Roman" w:hAnsi="Tahoma" w:cs="Tahoma"/>
+          <w:sz w:val="20"/>
+          <w:szCs w:val="20"/>
+        </w:rPr>
+        <w:t xml:space="preserve">PHP7, </w:t>
+      </w:r>
+      <w:r>
+        <w:rPr>
+          <w:rFonts w:ascii="Tahoma" w:eastAsia="Times New Roman" w:hAnsi="Tahoma" w:cs="Tahoma"/>
+          <w:sz w:val="20"/>
+          <w:szCs w:val="20"/>
+        </w:rPr>
+        <w:t>Java, Scala (Play)</w:t>
+      </w:r>
+    </w:p>
+    <w:p>
+      <w:pPr>
+        <w:spacing w:after="0" w:line="240" w:lineRule="auto"/>
+        <w:contextualSpacing/>
+        <w:rPr>
+          <w:rFonts w:ascii="Tahoma" w:eastAsia="Times New Roman" w:hAnsi="Tahoma" w:cs="Tahoma"/>
+          <w:b/>
+          <w:bCs/>
+          <w:sz w:val="20"/>
+          <w:szCs w:val="20"/>
+        </w:rPr>
+      </w:pPr>
+    </w:p>
+    <w:p>
+      <w:pPr>
+        <w:spacing w:after="0" w:line="240" w:lineRule="auto"/>
+        <w:contextualSpacing/>
+        <w:rPr>
+          <w:rStyle w:val="SubtleEmphasis"/>
+        </w:rPr>
+      </w:pPr>
+      <w:r>
+        <w:rPr>
+          <w:rFonts w:ascii="Tahoma" w:eastAsia="Times New Roman" w:hAnsi="Tahoma" w:cs="Tahoma"/>
+          <w:b/>
+          <w:bCs/>
+          <w:sz w:val="20"/>
+          <w:szCs w:val="20"/>
+        </w:rPr>
+        <w:t>Century Link</w:t>
+      </w:r>
+      <w:r>
+        <w:rPr>
+          <w:rFonts w:ascii="Tahoma" w:eastAsia="Times New Roman" w:hAnsi="Tahoma" w:cs="Tahoma"/>
+          <w:sz w:val="20"/>
+          <w:szCs w:val="20"/>
+        </w:rPr>
+        <w:t xml:space="preserve"> </w:t>
+      </w:r>
+      <w:r>
+        <w:rPr>
+          <w:rFonts w:ascii="Tahoma" w:eastAsia="Times New Roman" w:hAnsi="Tahoma" w:cs="Tahoma"/>
+          <w:i/>
+          <w:iCs/>
+          <w:sz w:val="20"/>
+          <w:szCs w:val="20"/>
+        </w:rPr>
+        <w:t>Contract, Full Stack Java Developer</w:t>
+      </w:r>
+      <w:r>
+        <w:rPr>
+          <w:rFonts w:ascii="Tahoma" w:eastAsia="Times New Roman" w:hAnsi="Tahoma" w:cs="Tahoma"/>
+          <w:sz w:val="20"/>
+          <w:szCs w:val="20"/>
+        </w:rPr>
+        <w:br/>
+      </w:r>
+      <w:r>
+        <w:rPr>
+          <w:rStyle w:val="SubtleEmphasis"/>
+        </w:rPr>
+        <w:t>November 2016 – Jan 2017</w:t>
+      </w:r>
+      <w:r>
+        <w:rPr>
+          <w:rStyle w:val="SubtleEmphasis"/>
+        </w:rPr>
+        <w:t xml:space="preserve"> </w:t>
       </w:r>
     </w:p>
     <w:p>
@@ -1631,7 +1391,7 @@
           <w:numId w:val="2"/>
         </w:numPr>
         <w:spacing w:before="100" w:beforeAutospacing="1" w:after="100" w:afterAutospacing="1" w:line="240" w:lineRule="auto"/>
-        <w:ind w:left="0" w:firstLine="0"/>
+        <w:ind w:left="0" w:firstLine="270"/>
         <w:contextualSpacing/>
         <w:rPr>
           <w:rFonts w:ascii="Tahoma" w:eastAsia="Times New Roman" w:hAnsi="Tahoma" w:cs="Tahoma"/>
@@ -1639,21 +1399,41 @@
           <w:szCs w:val="20"/>
         </w:rPr>
       </w:pPr>
-      <w:r>
-        <w:rPr>
-          <w:rFonts w:ascii="Tahoma" w:eastAsia="Times New Roman" w:hAnsi="Tahoma" w:cs="Tahoma"/>
-          <w:sz w:val="20"/>
-          <w:szCs w:val="20"/>
-        </w:rPr>
-        <w:t xml:space="preserve">In memory database employed for contribution based </w:t>
-      </w:r>
-      <w:r>
-        <w:rPr>
-          <w:rFonts w:ascii="Tahoma" w:eastAsia="Times New Roman" w:hAnsi="Tahoma" w:cs="Tahoma"/>
-          <w:sz w:val="20"/>
-          <w:szCs w:val="20"/>
-        </w:rPr>
-        <w:t>transaction shipping and long polling</w:t>
+      <w:proofErr w:type="spellStart"/>
+      <w:r>
+        <w:rPr>
+          <w:rFonts w:ascii="Tahoma" w:eastAsia="Times New Roman" w:hAnsi="Tahoma" w:cs="Tahoma"/>
+          <w:sz w:val="20"/>
+          <w:szCs w:val="20"/>
+        </w:rPr>
+        <w:t>VeuxDu</w:t>
+      </w:r>
+      <w:proofErr w:type="spellEnd"/>
+      <w:r>
+        <w:rPr>
+          <w:rFonts w:ascii="Tahoma" w:eastAsia="Times New Roman" w:hAnsi="Tahoma" w:cs="Tahoma"/>
+          <w:sz w:val="20"/>
+          <w:szCs w:val="20"/>
+        </w:rPr>
+        <w:t xml:space="preserve"> team member working on e911 and </w:t>
+      </w:r>
+      <w:proofErr w:type="spellStart"/>
+      <w:r>
+        <w:rPr>
+          <w:rFonts w:ascii="Tahoma" w:eastAsia="Times New Roman" w:hAnsi="Tahoma" w:cs="Tahoma"/>
+          <w:sz w:val="20"/>
+          <w:szCs w:val="20"/>
+        </w:rPr>
+        <w:t>SpeakEasy</w:t>
+      </w:r>
+      <w:proofErr w:type="spellEnd"/>
+      <w:r>
+        <w:rPr>
+          <w:rFonts w:ascii="Tahoma" w:eastAsia="Times New Roman" w:hAnsi="Tahoma" w:cs="Tahoma"/>
+          <w:sz w:val="20"/>
+          <w:szCs w:val="20"/>
+        </w:rPr>
+        <w:t xml:space="preserve"> projects.  </w:t>
       </w:r>
     </w:p>
     <w:p>
@@ -1663,7 +1443,7 @@
           <w:numId w:val="2"/>
         </w:numPr>
         <w:spacing w:before="100" w:beforeAutospacing="1" w:after="100" w:afterAutospacing="1" w:line="240" w:lineRule="auto"/>
-        <w:ind w:left="0" w:firstLine="0"/>
+        <w:ind w:left="0" w:firstLine="270"/>
         <w:contextualSpacing/>
         <w:rPr>
           <w:rFonts w:ascii="Tahoma" w:eastAsia="Times New Roman" w:hAnsi="Tahoma" w:cs="Tahoma"/>
@@ -1677,7 +1457,356 @@
           <w:sz w:val="20"/>
           <w:szCs w:val="20"/>
         </w:rPr>
-        <w:t>Lead on breaking product from monolith to hosted micro services</w:t>
+        <w:t xml:space="preserve">Java 1.8 + </w:t>
+      </w:r>
+      <w:proofErr w:type="spellStart"/>
+      <w:r>
+        <w:rPr>
+          <w:rFonts w:ascii="Tahoma" w:eastAsia="Times New Roman" w:hAnsi="Tahoma" w:cs="Tahoma"/>
+          <w:sz w:val="20"/>
+          <w:szCs w:val="20"/>
+        </w:rPr>
+        <w:t>Springboot</w:t>
+      </w:r>
+      <w:proofErr w:type="spellEnd"/>
+      <w:r>
+        <w:rPr>
+          <w:rFonts w:ascii="Tahoma" w:eastAsia="Times New Roman" w:hAnsi="Tahoma" w:cs="Tahoma"/>
+          <w:sz w:val="20"/>
+          <w:szCs w:val="20"/>
+        </w:rPr>
+        <w:t xml:space="preserve"> micro service </w:t>
+      </w:r>
+      <w:r>
+        <w:rPr>
+          <w:rFonts w:ascii="Tahoma" w:eastAsia="Times New Roman" w:hAnsi="Tahoma" w:cs="Tahoma"/>
+          <w:sz w:val="20"/>
+          <w:szCs w:val="20"/>
+        </w:rPr>
+        <w:t xml:space="preserve">migration and </w:t>
+      </w:r>
+      <w:r>
+        <w:rPr>
+          <w:rFonts w:ascii="Tahoma" w:eastAsia="Times New Roman" w:hAnsi="Tahoma" w:cs="Tahoma"/>
+          <w:sz w:val="20"/>
+          <w:szCs w:val="20"/>
+        </w:rPr>
+        <w:t xml:space="preserve">development </w:t>
+      </w:r>
+    </w:p>
+    <w:p>
+      <w:pPr>
+        <w:spacing w:after="0" w:line="240" w:lineRule="auto"/>
+        <w:contextualSpacing/>
+        <w:rPr>
+          <w:rFonts w:ascii="Tahoma" w:eastAsia="Times New Roman" w:hAnsi="Tahoma" w:cs="Tahoma"/>
+          <w:b/>
+          <w:bCs/>
+          <w:sz w:val="20"/>
+          <w:szCs w:val="20"/>
+        </w:rPr>
+      </w:pPr>
+    </w:p>
+    <w:p>
+      <w:pPr>
+        <w:tabs>
+          <w:tab w:val="left" w:pos="720"/>
+        </w:tabs>
+        <w:spacing w:after="0" w:line="240" w:lineRule="auto"/>
+        <w:contextualSpacing/>
+        <w:rPr>
+          <w:rStyle w:val="SubtleEmphasis"/>
+        </w:rPr>
+      </w:pPr>
+      <w:r>
+        <w:rPr>
+          <w:rFonts w:ascii="Tahoma" w:eastAsia="Times New Roman" w:hAnsi="Tahoma" w:cs="Tahoma"/>
+          <w:b/>
+          <w:bCs/>
+          <w:sz w:val="20"/>
+          <w:szCs w:val="20"/>
+        </w:rPr>
+        <w:t>Starz Entertainment</w:t>
+      </w:r>
+      <w:r>
+        <w:rPr>
+          <w:rFonts w:ascii="Tahoma" w:eastAsia="Times New Roman" w:hAnsi="Tahoma" w:cs="Tahoma"/>
+          <w:sz w:val="20"/>
+          <w:szCs w:val="20"/>
+        </w:rPr>
+        <w:t xml:space="preserve"> </w:t>
+      </w:r>
+      <w:r>
+        <w:rPr>
+          <w:rFonts w:ascii="Tahoma" w:eastAsia="Times New Roman" w:hAnsi="Tahoma" w:cs="Tahoma"/>
+          <w:i/>
+          <w:iCs/>
+          <w:sz w:val="20"/>
+          <w:szCs w:val="20"/>
+        </w:rPr>
+        <w:t>FTE</w:t>
+      </w:r>
+      <w:r>
+        <w:rPr>
+          <w:rFonts w:ascii="Tahoma" w:eastAsia="Times New Roman" w:hAnsi="Tahoma" w:cs="Tahoma"/>
+          <w:i/>
+          <w:iCs/>
+          <w:sz w:val="20"/>
+          <w:szCs w:val="20"/>
+        </w:rPr>
+        <w:t>*</w:t>
+      </w:r>
+      <w:r>
+        <w:rPr>
+          <w:rFonts w:ascii="Tahoma" w:eastAsia="Times New Roman" w:hAnsi="Tahoma" w:cs="Tahoma"/>
+          <w:i/>
+          <w:iCs/>
+          <w:sz w:val="20"/>
+          <w:szCs w:val="20"/>
+        </w:rPr>
+        <w:t>, Sr. Cloud Engineer</w:t>
+      </w:r>
+      <w:r>
+        <w:rPr>
+          <w:rFonts w:ascii="Tahoma" w:eastAsia="Times New Roman" w:hAnsi="Tahoma" w:cs="Tahoma"/>
+          <w:sz w:val="20"/>
+          <w:szCs w:val="20"/>
+        </w:rPr>
+        <w:br/>
+      </w:r>
+      <w:r>
+        <w:rPr>
+          <w:rStyle w:val="SubtleEmphasis"/>
+        </w:rPr>
+        <w:t xml:space="preserve">June 2016 </w:t>
+      </w:r>
+      <w:r>
+        <w:rPr>
+          <w:rStyle w:val="SubtleEmphasis"/>
+        </w:rPr>
+        <w:t>–</w:t>
+      </w:r>
+      <w:r>
+        <w:rPr>
+          <w:rStyle w:val="SubtleEmphasis"/>
+        </w:rPr>
+        <w:t xml:space="preserve"> </w:t>
+      </w:r>
+      <w:r>
+        <w:rPr>
+          <w:rStyle w:val="SubtleEmphasis"/>
+        </w:rPr>
+        <w:t>November 2016</w:t>
+      </w:r>
+      <w:r>
+        <w:rPr>
+          <w:rStyle w:val="SubtleEmphasis"/>
+        </w:rPr>
+        <w:t xml:space="preserve"> </w:t>
+      </w:r>
+    </w:p>
+    <w:p>
+      <w:pPr>
+        <w:numPr>
+          <w:ilvl w:val="0"/>
+          <w:numId w:val="2"/>
+        </w:numPr>
+        <w:tabs>
+          <w:tab w:val="left" w:pos="720"/>
+        </w:tabs>
+        <w:spacing w:before="100" w:beforeAutospacing="1" w:after="100" w:afterAutospacing="1" w:line="240" w:lineRule="auto"/>
+        <w:ind w:hanging="450"/>
+        <w:contextualSpacing/>
+        <w:rPr>
+          <w:rFonts w:ascii="Tahoma" w:eastAsia="Times New Roman" w:hAnsi="Tahoma" w:cs="Tahoma"/>
+          <w:sz w:val="20"/>
+          <w:szCs w:val="20"/>
+        </w:rPr>
+      </w:pPr>
+      <w:r>
+        <w:rPr>
+          <w:rFonts w:ascii="Tahoma" w:eastAsia="Times New Roman" w:hAnsi="Tahoma" w:cs="Tahoma"/>
+          <w:sz w:val="20"/>
+          <w:szCs w:val="20"/>
+        </w:rPr>
+        <w:t>Used a wide breadth of tools in A</w:t>
+      </w:r>
+      <w:r>
+        <w:rPr>
+          <w:rFonts w:ascii="Tahoma" w:eastAsia="Times New Roman" w:hAnsi="Tahoma" w:cs="Tahoma"/>
+          <w:sz w:val="20"/>
+          <w:szCs w:val="20"/>
+        </w:rPr>
+        <w:t>WS and local platforms such as Terraform, Consul, N</w:t>
+      </w:r>
+      <w:r>
+        <w:rPr>
+          <w:rFonts w:ascii="Tahoma" w:eastAsia="Times New Roman" w:hAnsi="Tahoma" w:cs="Tahoma"/>
+          <w:sz w:val="20"/>
+          <w:szCs w:val="20"/>
+        </w:rPr>
+        <w:t>omad,</w:t>
+      </w:r>
+      <w:r>
+        <w:rPr>
+          <w:rFonts w:ascii="Tahoma" w:eastAsia="Times New Roman" w:hAnsi="Tahoma" w:cs="Tahoma"/>
+          <w:sz w:val="20"/>
+          <w:szCs w:val="20"/>
+        </w:rPr>
+        <w:t xml:space="preserve"> </w:t>
+      </w:r>
+      <w:r>
+        <w:rPr>
+          <w:rFonts w:ascii="Tahoma" w:eastAsia="Times New Roman" w:hAnsi="Tahoma" w:cs="Tahoma"/>
+          <w:sz w:val="20"/>
+          <w:szCs w:val="20"/>
+        </w:rPr>
+        <w:t>Packer,</w:t>
+      </w:r>
+      <w:r>
+        <w:rPr>
+          <w:rFonts w:ascii="Tahoma" w:eastAsia="Times New Roman" w:hAnsi="Tahoma" w:cs="Tahoma"/>
+          <w:sz w:val="20"/>
+          <w:szCs w:val="20"/>
+        </w:rPr>
+        <w:t xml:space="preserve"> Docker, Bamboo, and Ansible. </w:t>
+      </w:r>
+    </w:p>
+    <w:p>
+      <w:pPr>
+        <w:numPr>
+          <w:ilvl w:val="0"/>
+          <w:numId w:val="2"/>
+        </w:numPr>
+        <w:tabs>
+          <w:tab w:val="left" w:pos="720"/>
+        </w:tabs>
+        <w:spacing w:before="100" w:beforeAutospacing="1" w:after="100" w:afterAutospacing="1" w:line="240" w:lineRule="auto"/>
+        <w:ind w:hanging="450"/>
+        <w:contextualSpacing/>
+        <w:rPr>
+          <w:rFonts w:ascii="Tahoma" w:eastAsia="Times New Roman" w:hAnsi="Tahoma" w:cs="Tahoma"/>
+          <w:sz w:val="20"/>
+          <w:szCs w:val="20"/>
+        </w:rPr>
+      </w:pPr>
+      <w:r>
+        <w:rPr>
+          <w:rFonts w:ascii="Tahoma" w:eastAsia="Times New Roman" w:hAnsi="Tahoma" w:cs="Tahoma"/>
+          <w:sz w:val="20"/>
+          <w:szCs w:val="20"/>
+        </w:rPr>
+        <w:t xml:space="preserve">Tasked with building a PaaS agnostic dashboard for allowing a wider spread of users to create redirects on starz.com.  Dashboard built on meteor/node with an Angular2 frontend that manages a cluster of </w:t>
+      </w:r>
+      <w:proofErr w:type="spellStart"/>
+      <w:r>
+        <w:rPr>
+          <w:rFonts w:ascii="Tahoma" w:eastAsia="Times New Roman" w:hAnsi="Tahoma" w:cs="Tahoma"/>
+          <w:sz w:val="20"/>
+          <w:szCs w:val="20"/>
+        </w:rPr>
+        <w:t>nginx</w:t>
+      </w:r>
+      <w:proofErr w:type="spellEnd"/>
+      <w:r>
+        <w:rPr>
+          <w:rFonts w:ascii="Tahoma" w:eastAsia="Times New Roman" w:hAnsi="Tahoma" w:cs="Tahoma"/>
+          <w:sz w:val="20"/>
+          <w:szCs w:val="20"/>
+        </w:rPr>
+        <w:t xml:space="preserve"> servers.</w:t>
+      </w:r>
+    </w:p>
+    <w:p>
+      <w:pPr>
+        <w:spacing w:after="0" w:line="240" w:lineRule="auto"/>
+        <w:contextualSpacing/>
+        <w:rPr>
+          <w:rFonts w:ascii="Tahoma" w:eastAsia="Times New Roman" w:hAnsi="Tahoma" w:cs="Tahoma"/>
+          <w:b/>
+          <w:bCs/>
+          <w:sz w:val="20"/>
+          <w:szCs w:val="20"/>
+        </w:rPr>
+      </w:pPr>
+    </w:p>
+    <w:p>
+      <w:pPr>
+        <w:spacing w:after="0" w:line="240" w:lineRule="auto"/>
+        <w:contextualSpacing/>
+        <w:rPr>
+          <w:rStyle w:val="SubtleEmphasis"/>
+        </w:rPr>
+      </w:pPr>
+      <w:r>
+        <w:rPr>
+          <w:rFonts w:ascii="Tahoma" w:eastAsia="Times New Roman" w:hAnsi="Tahoma" w:cs="Tahoma"/>
+          <w:b/>
+          <w:bCs/>
+          <w:sz w:val="20"/>
+          <w:szCs w:val="20"/>
+        </w:rPr>
+        <w:t>Think Tank</w:t>
+      </w:r>
+      <w:r>
+        <w:rPr>
+          <w:rFonts w:ascii="Tahoma" w:eastAsia="Times New Roman" w:hAnsi="Tahoma" w:cs="Tahoma"/>
+          <w:sz w:val="20"/>
+          <w:szCs w:val="20"/>
+        </w:rPr>
+        <w:t xml:space="preserve"> </w:t>
+      </w:r>
+      <w:r>
+        <w:rPr>
+          <w:rFonts w:ascii="Tahoma" w:eastAsia="Times New Roman" w:hAnsi="Tahoma" w:cs="Tahoma"/>
+          <w:i/>
+          <w:iCs/>
+          <w:sz w:val="20"/>
+          <w:szCs w:val="20"/>
+        </w:rPr>
+        <w:t>FTE</w:t>
+      </w:r>
+      <w:r>
+        <w:rPr>
+          <w:rFonts w:ascii="Tahoma" w:eastAsia="Times New Roman" w:hAnsi="Tahoma" w:cs="Tahoma"/>
+          <w:i/>
+          <w:iCs/>
+          <w:sz w:val="20"/>
+          <w:szCs w:val="20"/>
+        </w:rPr>
+        <w:t>, Senior Developer</w:t>
+      </w:r>
+      <w:r>
+        <w:rPr>
+          <w:rFonts w:ascii="Tahoma" w:eastAsia="Times New Roman" w:hAnsi="Tahoma" w:cs="Tahoma"/>
+          <w:sz w:val="20"/>
+          <w:szCs w:val="20"/>
+        </w:rPr>
+        <w:br/>
+      </w:r>
+      <w:r>
+        <w:rPr>
+          <w:rStyle w:val="SubtleEmphasis"/>
+        </w:rPr>
+        <w:t>2015</w:t>
+      </w:r>
+      <w:r>
+        <w:rPr>
+          <w:rStyle w:val="SubtleEmphasis"/>
+        </w:rPr>
+        <w:t xml:space="preserve"> – </w:t>
+      </w:r>
+      <w:r>
+        <w:rPr>
+          <w:rStyle w:val="SubtleEmphasis"/>
+        </w:rPr>
+        <w:t>June 2016</w:t>
+      </w:r>
+      <w:r>
+        <w:rPr>
+          <w:rStyle w:val="SubtleEmphasis"/>
+        </w:rPr>
+        <w:t xml:space="preserve"> </w:t>
       </w:r>
     </w:p>
     <w:p>
@@ -1687,7 +1816,7 @@
           <w:numId w:val="2"/>
         </w:numPr>
         <w:spacing w:before="100" w:beforeAutospacing="1" w:after="100" w:afterAutospacing="1" w:line="240" w:lineRule="auto"/>
-        <w:ind w:left="0" w:firstLine="0"/>
+        <w:ind w:left="0" w:firstLine="270"/>
         <w:contextualSpacing/>
         <w:rPr>
           <w:rFonts w:ascii="Tahoma" w:eastAsia="Times New Roman" w:hAnsi="Tahoma" w:cs="Tahoma"/>
@@ -1701,15 +1830,31 @@
           <w:sz w:val="20"/>
           <w:szCs w:val="20"/>
         </w:rPr>
-        <w:t>Wide spread of technologies employed</w:t>
-      </w:r>
-      <w:r>
-        <w:rPr>
-          <w:rFonts w:ascii="Tahoma" w:eastAsia="Times New Roman" w:hAnsi="Tahoma" w:cs="Tahoma"/>
-          <w:sz w:val="20"/>
-          <w:szCs w:val="20"/>
-        </w:rPr>
-        <w:t xml:space="preserve">: </w:t>
+        <w:t>Full-Stack Java developer</w:t>
+      </w:r>
+      <w:r>
+        <w:rPr>
+          <w:rFonts w:ascii="Tahoma" w:eastAsia="Times New Roman" w:hAnsi="Tahoma" w:cs="Tahoma"/>
+          <w:sz w:val="20"/>
+          <w:szCs w:val="20"/>
+        </w:rPr>
+        <w:t xml:space="preserve"> supporting and maintaining existing hosted and installed </w:t>
+      </w:r>
+      <w:r>
+        <w:rPr>
+          <w:rFonts w:ascii="Tahoma" w:eastAsia="Times New Roman" w:hAnsi="Tahoma" w:cs="Tahoma"/>
+          <w:sz w:val="20"/>
+          <w:szCs w:val="20"/>
+        </w:rPr>
+        <w:t xml:space="preserve">SaaS </w:t>
+      </w:r>
+      <w:r>
+        <w:rPr>
+          <w:rFonts w:ascii="Tahoma" w:eastAsia="Times New Roman" w:hAnsi="Tahoma" w:cs="Tahoma"/>
+          <w:sz w:val="20"/>
+          <w:szCs w:val="20"/>
+        </w:rPr>
+        <w:t>collaboration product</w:t>
       </w:r>
     </w:p>
     <w:p>
@@ -1719,7 +1864,7 @@
           <w:numId w:val="2"/>
         </w:numPr>
         <w:spacing w:before="100" w:beforeAutospacing="1" w:after="100" w:afterAutospacing="1" w:line="240" w:lineRule="auto"/>
-        <w:ind w:left="0" w:firstLine="0"/>
+        <w:ind w:left="0" w:firstLine="270"/>
         <w:contextualSpacing/>
         <w:rPr>
           <w:rFonts w:ascii="Tahoma" w:eastAsia="Times New Roman" w:hAnsi="Tahoma" w:cs="Tahoma"/>
@@ -1733,116 +1878,18 @@
           <w:sz w:val="20"/>
           <w:szCs w:val="20"/>
         </w:rPr>
-        <w:t xml:space="preserve">Spring Security, </w:t>
-      </w:r>
-      <w:r>
-        <w:rPr>
-          <w:rFonts w:ascii="Tahoma" w:eastAsia="Times New Roman" w:hAnsi="Tahoma" w:cs="Tahoma"/>
-          <w:sz w:val="20"/>
-          <w:szCs w:val="20"/>
-        </w:rPr>
-        <w:t xml:space="preserve">bootstrap, </w:t>
-      </w:r>
-      <w:r>
-        <w:rPr>
-          <w:rFonts w:ascii="Tahoma" w:eastAsia="Times New Roman" w:hAnsi="Tahoma" w:cs="Tahoma"/>
-          <w:sz w:val="20"/>
-          <w:szCs w:val="20"/>
-        </w:rPr>
-        <w:t xml:space="preserve">SAML2, </w:t>
-      </w:r>
-      <w:r>
-        <w:rPr>
-          <w:rFonts w:ascii="Tahoma" w:eastAsia="Times New Roman" w:hAnsi="Tahoma" w:cs="Tahoma"/>
-          <w:sz w:val="20"/>
-          <w:szCs w:val="20"/>
-        </w:rPr>
-        <w:t xml:space="preserve">Jetty, Install4J, Comet, </w:t>
-      </w:r>
-      <w:r>
-        <w:rPr>
-          <w:rFonts w:ascii="Tahoma" w:eastAsia="Times New Roman" w:hAnsi="Tahoma" w:cs="Tahoma"/>
-          <w:sz w:val="20"/>
-          <w:szCs w:val="20"/>
-        </w:rPr>
-        <w:t xml:space="preserve">Angular, </w:t>
-      </w:r>
-      <w:r>
-        <w:rPr>
-          <w:rFonts w:ascii="Tahoma" w:eastAsia="Times New Roman" w:hAnsi="Tahoma" w:cs="Tahoma"/>
-          <w:sz w:val="20"/>
-          <w:szCs w:val="20"/>
-        </w:rPr>
-        <w:t>GWT, .NET-</w:t>
-      </w:r>
-      <w:proofErr w:type="spellStart"/>
-      <w:r>
-        <w:rPr>
-          <w:rFonts w:ascii="Tahoma" w:eastAsia="Times New Roman" w:hAnsi="Tahoma" w:cs="Tahoma"/>
-          <w:sz w:val="20"/>
-          <w:szCs w:val="20"/>
-        </w:rPr>
-        <w:t>interOp</w:t>
-      </w:r>
-      <w:proofErr w:type="spellEnd"/>
-      <w:r>
-        <w:rPr>
-          <w:rFonts w:ascii="Tahoma" w:eastAsia="Times New Roman" w:hAnsi="Tahoma" w:cs="Tahoma"/>
-          <w:sz w:val="20"/>
-          <w:szCs w:val="20"/>
-        </w:rPr>
-        <w:t xml:space="preserve">, </w:t>
-      </w:r>
-      <w:proofErr w:type="spellStart"/>
-      <w:r>
-        <w:rPr>
-          <w:rFonts w:ascii="Tahoma" w:eastAsia="Times New Roman" w:hAnsi="Tahoma" w:cs="Tahoma"/>
-          <w:sz w:val="20"/>
-          <w:szCs w:val="20"/>
-        </w:rPr>
-        <w:t>Redis</w:t>
-      </w:r>
-      <w:proofErr w:type="spellEnd"/>
-      <w:r>
-        <w:rPr>
-          <w:rFonts w:ascii="Tahoma" w:eastAsia="Times New Roman" w:hAnsi="Tahoma" w:cs="Tahoma"/>
-          <w:sz w:val="20"/>
-          <w:szCs w:val="20"/>
-        </w:rPr>
-        <w:t>, ActiveMQ</w:t>
-      </w:r>
-    </w:p>
-    <w:p>
-      <w:pPr>
-        <w:spacing w:after="0" w:line="240" w:lineRule="auto"/>
-        <w:contextualSpacing/>
-        <w:rPr>
-          <w:rFonts w:ascii="Tahoma" w:eastAsia="Times New Roman" w:hAnsi="Tahoma" w:cs="Tahoma"/>
-          <w:sz w:val="20"/>
-          <w:szCs w:val="20"/>
-        </w:rPr>
-      </w:pPr>
-    </w:p>
-    <w:p>
-      <w:pPr>
-        <w:spacing w:after="0" w:line="240" w:lineRule="auto"/>
-        <w:contextualSpacing/>
-        <w:rPr>
-          <w:rFonts w:ascii="Tahoma" w:eastAsia="Times New Roman" w:hAnsi="Tahoma" w:cs="Tahoma"/>
-          <w:sz w:val="20"/>
-          <w:szCs w:val="20"/>
-        </w:rPr>
-      </w:pPr>
-      <w:r>
-        <w:rPr>
-          <w:rFonts w:ascii="Tahoma" w:eastAsia="Times New Roman" w:hAnsi="Tahoma" w:cs="Tahoma"/>
-          <w:b/>
-          <w:bCs/>
-          <w:sz w:val="20"/>
-          <w:szCs w:val="20"/>
-        </w:rPr>
-        <w:t>Rocket Science Innovation, L.L.C.</w:t>
-      </w:r>
+        <w:t xml:space="preserve">In memory database employed for </w:t>
+      </w:r>
+      <w:proofErr w:type="gramStart"/>
+      <w:r>
+        <w:rPr>
+          <w:rFonts w:ascii="Tahoma" w:eastAsia="Times New Roman" w:hAnsi="Tahoma" w:cs="Tahoma"/>
+          <w:sz w:val="20"/>
+          <w:szCs w:val="20"/>
+        </w:rPr>
+        <w:t>contribution based</w:t>
+      </w:r>
+      <w:proofErr w:type="gramEnd"/>
       <w:r>
         <w:rPr>
           <w:rFonts w:ascii="Tahoma" w:eastAsia="Times New Roman" w:hAnsi="Tahoma" w:cs="Tahoma"/>
@@ -1854,31 +1901,10 @@
       <w:r>
         <w:rPr>
           <w:rFonts w:ascii="Tahoma" w:eastAsia="Times New Roman" w:hAnsi="Tahoma" w:cs="Tahoma"/>
-          <w:i/>
-          <w:iCs/>
-          <w:sz w:val="20"/>
-          <w:szCs w:val="20"/>
-        </w:rPr>
-        <w:t>Founder</w:t>
-      </w:r>
-      <w:r>
-        <w:rPr>
-          <w:rFonts w:ascii="Tahoma" w:eastAsia="Times New Roman" w:hAnsi="Tahoma" w:cs="Tahoma"/>
-          <w:i/>
-          <w:iCs/>
-          <w:sz w:val="20"/>
-          <w:szCs w:val="20"/>
-        </w:rPr>
-        <w:t xml:space="preserve"> / Contract Developer</w:t>
-      </w:r>
-      <w:r>
-        <w:rPr>
-          <w:rFonts w:ascii="Tahoma" w:eastAsia="Times New Roman" w:hAnsi="Tahoma" w:cs="Tahoma"/>
-          <w:sz w:val="20"/>
-          <w:szCs w:val="20"/>
-        </w:rPr>
-        <w:br/>
-        <w:t xml:space="preserve">2006 – Present </w:t>
+          <w:sz w:val="20"/>
+          <w:szCs w:val="20"/>
+        </w:rPr>
+        <w:t>transaction shipping and long polling</w:t>
       </w:r>
     </w:p>
     <w:p>
@@ -1888,7 +1914,7 @@
           <w:numId w:val="2"/>
         </w:numPr>
         <w:spacing w:before="100" w:beforeAutospacing="1" w:after="100" w:afterAutospacing="1" w:line="240" w:lineRule="auto"/>
-        <w:ind w:left="0" w:firstLine="0"/>
+        <w:ind w:left="0" w:firstLine="270"/>
         <w:contextualSpacing/>
         <w:rPr>
           <w:rFonts w:ascii="Tahoma" w:eastAsia="Times New Roman" w:hAnsi="Tahoma" w:cs="Tahoma"/>
@@ -1902,15 +1928,7 @@
           <w:sz w:val="20"/>
           <w:szCs w:val="20"/>
         </w:rPr>
-        <w:t>Founder of a tec</w:t>
-      </w:r>
-      <w:r>
-        <w:rPr>
-          <w:rFonts w:ascii="Tahoma" w:eastAsia="Times New Roman" w:hAnsi="Tahoma" w:cs="Tahoma"/>
-          <w:sz w:val="20"/>
-          <w:szCs w:val="20"/>
-        </w:rPr>
-        <w:t xml:space="preserve">hnology development corporation.  </w:t>
+        <w:t>Lead on breaking product from monolith to hosted micro services</w:t>
       </w:r>
     </w:p>
     <w:p>
@@ -1920,7 +1938,7 @@
           <w:numId w:val="2"/>
         </w:numPr>
         <w:spacing w:before="100" w:beforeAutospacing="1" w:after="100" w:afterAutospacing="1" w:line="240" w:lineRule="auto"/>
-        <w:ind w:left="0" w:firstLine="0"/>
+        <w:ind w:left="0" w:firstLine="270"/>
         <w:contextualSpacing/>
         <w:rPr>
           <w:rFonts w:ascii="Tahoma" w:eastAsia="Times New Roman" w:hAnsi="Tahoma" w:cs="Tahoma"/>
@@ -1934,55 +1952,15 @@
           <w:sz w:val="20"/>
           <w:szCs w:val="20"/>
         </w:rPr>
-        <w:t>11</w:t>
-      </w:r>
-      <w:r>
-        <w:rPr>
-          <w:rFonts w:ascii="Tahoma" w:eastAsia="Times New Roman" w:hAnsi="Tahoma" w:cs="Tahoma"/>
-          <w:sz w:val="20"/>
-          <w:szCs w:val="20"/>
-        </w:rPr>
-        <w:t>-</w:t>
-      </w:r>
-      <w:r>
-        <w:rPr>
-          <w:rFonts w:ascii="Tahoma" w:eastAsia="Times New Roman" w:hAnsi="Tahoma" w:cs="Tahoma"/>
-          <w:sz w:val="20"/>
-          <w:szCs w:val="20"/>
-        </w:rPr>
-        <w:t xml:space="preserve">year </w:t>
-      </w:r>
-      <w:r>
-        <w:rPr>
-          <w:rFonts w:ascii="Tahoma" w:eastAsia="Times New Roman" w:hAnsi="Tahoma" w:cs="Tahoma"/>
-          <w:sz w:val="20"/>
-          <w:szCs w:val="20"/>
-        </w:rPr>
-        <w:t>ongoing contract with</w:t>
-      </w:r>
-      <w:r>
-        <w:rPr>
-          <w:rFonts w:ascii="Tahoma" w:eastAsia="Times New Roman" w:hAnsi="Tahoma" w:cs="Tahoma"/>
-          <w:sz w:val="20"/>
-          <w:szCs w:val="20"/>
-        </w:rPr>
-        <w:t xml:space="preserve"> Open Range Access.</w:t>
-      </w:r>
-      <w:r>
-        <w:rPr>
-          <w:rFonts w:ascii="Tahoma" w:eastAsia="Times New Roman" w:hAnsi="Tahoma" w:cs="Tahoma"/>
-          <w:sz w:val="20"/>
-          <w:szCs w:val="20"/>
-        </w:rPr>
-        <w:t>com</w:t>
-      </w:r>
-      <w:r>
-        <w:rPr>
-          <w:rFonts w:ascii="Tahoma" w:eastAsia="Times New Roman" w:hAnsi="Tahoma" w:cs="Tahoma"/>
-          <w:sz w:val="20"/>
-          <w:szCs w:val="20"/>
-        </w:rPr>
-        <w:t xml:space="preserve"> in oil field and data telemetry</w:t>
+        <w:t>Wide spread of technologies employed</w:t>
+      </w:r>
+      <w:r>
+        <w:rPr>
+          <w:rFonts w:ascii="Tahoma" w:eastAsia="Times New Roman" w:hAnsi="Tahoma" w:cs="Tahoma"/>
+          <w:sz w:val="20"/>
+          <w:szCs w:val="20"/>
+        </w:rPr>
+        <w:t xml:space="preserve">: </w:t>
       </w:r>
     </w:p>
     <w:p>
@@ -1992,7 +1970,7 @@
           <w:numId w:val="2"/>
         </w:numPr>
         <w:spacing w:before="100" w:beforeAutospacing="1" w:after="100" w:afterAutospacing="1" w:line="240" w:lineRule="auto"/>
-        <w:ind w:left="0" w:firstLine="0"/>
+        <w:ind w:left="0" w:firstLine="270"/>
         <w:contextualSpacing/>
         <w:rPr>
           <w:rFonts w:ascii="Tahoma" w:eastAsia="Times New Roman" w:hAnsi="Tahoma" w:cs="Tahoma"/>
@@ -2006,63 +1984,166 @@
           <w:sz w:val="20"/>
           <w:szCs w:val="20"/>
         </w:rPr>
-        <w:t>Object Oriented Softwa</w:t>
-      </w:r>
-      <w:r>
-        <w:rPr>
-          <w:rFonts w:ascii="Tahoma" w:eastAsia="Times New Roman" w:hAnsi="Tahoma" w:cs="Tahoma"/>
-          <w:sz w:val="20"/>
-          <w:szCs w:val="20"/>
-        </w:rPr>
-        <w:t>re Development with PHP</w:t>
-      </w:r>
-      <w:r>
-        <w:rPr>
-          <w:rFonts w:ascii="Tahoma" w:eastAsia="Times New Roman" w:hAnsi="Tahoma" w:cs="Tahoma"/>
-          <w:sz w:val="20"/>
-          <w:szCs w:val="20"/>
-        </w:rPr>
-        <w:t>, Java</w:t>
-      </w:r>
-      <w:r>
-        <w:rPr>
-          <w:rFonts w:ascii="Tahoma" w:eastAsia="Times New Roman" w:hAnsi="Tahoma" w:cs="Tahoma"/>
-          <w:sz w:val="20"/>
-          <w:szCs w:val="20"/>
-        </w:rPr>
-        <w:t xml:space="preserve">, Perl, </w:t>
-      </w:r>
-      <w:r>
-        <w:rPr>
-          <w:rFonts w:ascii="Tahoma" w:eastAsia="Times New Roman" w:hAnsi="Tahoma" w:cs="Tahoma"/>
-          <w:sz w:val="20"/>
-          <w:szCs w:val="20"/>
-        </w:rPr>
-        <w:t>Java</w:t>
-      </w:r>
-      <w:r>
-        <w:rPr>
-          <w:rFonts w:ascii="Tahoma" w:eastAsia="Times New Roman" w:hAnsi="Tahoma" w:cs="Tahoma"/>
-          <w:sz w:val="20"/>
-          <w:szCs w:val="20"/>
-        </w:rPr>
-        <w:t>S</w:t>
-      </w:r>
-      <w:r>
-        <w:rPr>
-          <w:rFonts w:ascii="Tahoma" w:eastAsia="Times New Roman" w:hAnsi="Tahoma" w:cs="Tahoma"/>
-          <w:sz w:val="20"/>
-          <w:szCs w:val="20"/>
-        </w:rPr>
-        <w:t>cript</w:t>
-      </w:r>
-      <w:r>
-        <w:rPr>
-          <w:rFonts w:ascii="Tahoma" w:eastAsia="Times New Roman" w:hAnsi="Tahoma" w:cs="Tahoma"/>
-          <w:sz w:val="20"/>
-          <w:szCs w:val="20"/>
-        </w:rPr>
-        <w:t>, Python</w:t>
+        <w:t xml:space="preserve">Spring Security, </w:t>
+      </w:r>
+      <w:r>
+        <w:rPr>
+          <w:rFonts w:ascii="Tahoma" w:eastAsia="Times New Roman" w:hAnsi="Tahoma" w:cs="Tahoma"/>
+          <w:sz w:val="20"/>
+          <w:szCs w:val="20"/>
+        </w:rPr>
+        <w:t xml:space="preserve">bootstrap, </w:t>
+      </w:r>
+      <w:r>
+        <w:rPr>
+          <w:rFonts w:ascii="Tahoma" w:eastAsia="Times New Roman" w:hAnsi="Tahoma" w:cs="Tahoma"/>
+          <w:sz w:val="20"/>
+          <w:szCs w:val="20"/>
+        </w:rPr>
+        <w:t xml:space="preserve">SAML2, </w:t>
+      </w:r>
+      <w:r>
+        <w:rPr>
+          <w:rFonts w:ascii="Tahoma" w:eastAsia="Times New Roman" w:hAnsi="Tahoma" w:cs="Tahoma"/>
+          <w:sz w:val="20"/>
+          <w:szCs w:val="20"/>
+        </w:rPr>
+        <w:t xml:space="preserve">Jetty, Install4J, Comet, </w:t>
+      </w:r>
+      <w:r>
+        <w:rPr>
+          <w:rFonts w:ascii="Tahoma" w:eastAsia="Times New Roman" w:hAnsi="Tahoma" w:cs="Tahoma"/>
+          <w:sz w:val="20"/>
+          <w:szCs w:val="20"/>
+        </w:rPr>
+        <w:t xml:space="preserve">Angular, </w:t>
+      </w:r>
+      <w:r>
+        <w:rPr>
+          <w:rFonts w:ascii="Tahoma" w:eastAsia="Times New Roman" w:hAnsi="Tahoma" w:cs="Tahoma"/>
+          <w:sz w:val="20"/>
+          <w:szCs w:val="20"/>
+        </w:rPr>
+        <w:t>GWT, .NET-</w:t>
+      </w:r>
+      <w:proofErr w:type="spellStart"/>
+      <w:r>
+        <w:rPr>
+          <w:rFonts w:ascii="Tahoma" w:eastAsia="Times New Roman" w:hAnsi="Tahoma" w:cs="Tahoma"/>
+          <w:sz w:val="20"/>
+          <w:szCs w:val="20"/>
+        </w:rPr>
+        <w:t>interOp</w:t>
+      </w:r>
+      <w:proofErr w:type="spellEnd"/>
+      <w:r>
+        <w:rPr>
+          <w:rFonts w:ascii="Tahoma" w:eastAsia="Times New Roman" w:hAnsi="Tahoma" w:cs="Tahoma"/>
+          <w:sz w:val="20"/>
+          <w:szCs w:val="20"/>
+        </w:rPr>
+        <w:t xml:space="preserve">, </w:t>
+      </w:r>
+      <w:proofErr w:type="spellStart"/>
+      <w:r>
+        <w:rPr>
+          <w:rFonts w:ascii="Tahoma" w:eastAsia="Times New Roman" w:hAnsi="Tahoma" w:cs="Tahoma"/>
+          <w:sz w:val="20"/>
+          <w:szCs w:val="20"/>
+        </w:rPr>
+        <w:t>Redis</w:t>
+      </w:r>
+      <w:proofErr w:type="spellEnd"/>
+      <w:r>
+        <w:rPr>
+          <w:rFonts w:ascii="Tahoma" w:eastAsia="Times New Roman" w:hAnsi="Tahoma" w:cs="Tahoma"/>
+          <w:sz w:val="20"/>
+          <w:szCs w:val="20"/>
+        </w:rPr>
+        <w:t>, ActiveMQ</w:t>
+      </w:r>
+    </w:p>
+    <w:p>
+      <w:pPr>
+        <w:rPr>
+          <w:rFonts w:ascii="Tahoma" w:eastAsia="Times New Roman" w:hAnsi="Tahoma" w:cs="Tahoma"/>
+          <w:b/>
+          <w:bCs/>
+          <w:sz w:val="20"/>
+          <w:szCs w:val="20"/>
+        </w:rPr>
+      </w:pPr>
+      <w:r>
+        <w:rPr>
+          <w:rFonts w:ascii="Tahoma" w:eastAsia="Times New Roman" w:hAnsi="Tahoma" w:cs="Tahoma"/>
+          <w:b/>
+          <w:bCs/>
+          <w:sz w:val="20"/>
+          <w:szCs w:val="20"/>
+        </w:rPr>
+        <w:br w:type="page"/>
+      </w:r>
+    </w:p>
+    <w:p>
+      <w:pPr>
+        <w:spacing w:after="0" w:line="240" w:lineRule="auto"/>
+        <w:contextualSpacing/>
+        <w:rPr>
+          <w:rStyle w:val="SubtleEmphasis"/>
+        </w:rPr>
+      </w:pPr>
+      <w:r>
+        <w:rPr>
+          <w:rFonts w:ascii="Tahoma" w:eastAsia="Times New Roman" w:hAnsi="Tahoma" w:cs="Tahoma"/>
+          <w:b/>
+          <w:bCs/>
+          <w:sz w:val="20"/>
+          <w:szCs w:val="20"/>
+        </w:rPr>
+        <w:lastRenderedPageBreak/>
+        <w:t>Rocket Science Innovation, L.L.C.</w:t>
+      </w:r>
+      <w:r>
+        <w:rPr>
+          <w:rFonts w:ascii="Tahoma" w:eastAsia="Times New Roman" w:hAnsi="Tahoma" w:cs="Tahoma"/>
+          <w:sz w:val="20"/>
+          <w:szCs w:val="20"/>
+        </w:rPr>
+        <w:t xml:space="preserve"> </w:t>
+      </w:r>
+      <w:r>
+        <w:rPr>
+          <w:rFonts w:ascii="Tahoma" w:eastAsia="Times New Roman" w:hAnsi="Tahoma" w:cs="Tahoma"/>
+          <w:i/>
+          <w:iCs/>
+          <w:sz w:val="20"/>
+          <w:szCs w:val="20"/>
+        </w:rPr>
+        <w:t>Founder</w:t>
+      </w:r>
+      <w:r>
+        <w:rPr>
+          <w:rFonts w:ascii="Tahoma" w:eastAsia="Times New Roman" w:hAnsi="Tahoma" w:cs="Tahoma"/>
+          <w:i/>
+          <w:iCs/>
+          <w:sz w:val="20"/>
+          <w:szCs w:val="20"/>
+        </w:rPr>
+        <w:t xml:space="preserve"> / Contract Developer</w:t>
+      </w:r>
+      <w:r>
+        <w:rPr>
+          <w:rFonts w:ascii="Tahoma" w:eastAsia="Times New Roman" w:hAnsi="Tahoma" w:cs="Tahoma"/>
+          <w:sz w:val="20"/>
+          <w:szCs w:val="20"/>
+        </w:rPr>
+        <w:br/>
+      </w:r>
+      <w:r>
+        <w:rPr>
+          <w:rStyle w:val="SubtleEmphasis"/>
+        </w:rPr>
+        <w:t xml:space="preserve">2006 – Present </w:t>
       </w:r>
     </w:p>
     <w:p>
@@ -2072,7 +2153,7 @@
           <w:numId w:val="2"/>
         </w:numPr>
         <w:spacing w:before="100" w:beforeAutospacing="1" w:after="100" w:afterAutospacing="1" w:line="240" w:lineRule="auto"/>
-        <w:ind w:left="0" w:firstLine="0"/>
+        <w:ind w:left="0" w:firstLine="270"/>
         <w:contextualSpacing/>
         <w:rPr>
           <w:rFonts w:ascii="Tahoma" w:eastAsia="Times New Roman" w:hAnsi="Tahoma" w:cs="Tahoma"/>
@@ -2086,7 +2167,15 @@
           <w:sz w:val="20"/>
           <w:szCs w:val="20"/>
         </w:rPr>
-        <w:t>DevOps Role of VPC setup and migration to the cloud</w:t>
+        <w:t>Founder of a tec</w:t>
+      </w:r>
+      <w:r>
+        <w:rPr>
+          <w:rFonts w:ascii="Tahoma" w:eastAsia="Times New Roman" w:hAnsi="Tahoma" w:cs="Tahoma"/>
+          <w:sz w:val="20"/>
+          <w:szCs w:val="20"/>
+        </w:rPr>
+        <w:t xml:space="preserve">hnology development corporation.  </w:t>
       </w:r>
     </w:p>
     <w:p>
@@ -2096,7 +2185,7 @@
           <w:numId w:val="2"/>
         </w:numPr>
         <w:spacing w:before="100" w:beforeAutospacing="1" w:after="100" w:afterAutospacing="1" w:line="240" w:lineRule="auto"/>
-        <w:ind w:left="0" w:firstLine="0"/>
+        <w:ind w:left="0" w:firstLine="270"/>
         <w:contextualSpacing/>
         <w:rPr>
           <w:rFonts w:ascii="Tahoma" w:eastAsia="Times New Roman" w:hAnsi="Tahoma" w:cs="Tahoma"/>
@@ -2110,15 +2199,55 @@
           <w:sz w:val="20"/>
           <w:szCs w:val="20"/>
         </w:rPr>
-        <w:t>Hardware design</w:t>
-      </w:r>
-      <w:r>
-        <w:rPr>
-          <w:rFonts w:ascii="Tahoma" w:eastAsia="Times New Roman" w:hAnsi="Tahoma" w:cs="Tahoma"/>
-          <w:sz w:val="20"/>
-          <w:szCs w:val="20"/>
-        </w:rPr>
-        <w:t xml:space="preserve"> and microcontroller programming</w:t>
+        <w:t>11</w:t>
+      </w:r>
+      <w:r>
+        <w:rPr>
+          <w:rFonts w:ascii="Tahoma" w:eastAsia="Times New Roman" w:hAnsi="Tahoma" w:cs="Tahoma"/>
+          <w:sz w:val="20"/>
+          <w:szCs w:val="20"/>
+        </w:rPr>
+        <w:t>-</w:t>
+      </w:r>
+      <w:r>
+        <w:rPr>
+          <w:rFonts w:ascii="Tahoma" w:eastAsia="Times New Roman" w:hAnsi="Tahoma" w:cs="Tahoma"/>
+          <w:sz w:val="20"/>
+          <w:szCs w:val="20"/>
+        </w:rPr>
+        <w:t xml:space="preserve">year </w:t>
+      </w:r>
+      <w:r>
+        <w:rPr>
+          <w:rFonts w:ascii="Tahoma" w:eastAsia="Times New Roman" w:hAnsi="Tahoma" w:cs="Tahoma"/>
+          <w:sz w:val="20"/>
+          <w:szCs w:val="20"/>
+        </w:rPr>
+        <w:t>ongoing contract with</w:t>
+      </w:r>
+      <w:r>
+        <w:rPr>
+          <w:rFonts w:ascii="Tahoma" w:eastAsia="Times New Roman" w:hAnsi="Tahoma" w:cs="Tahoma"/>
+          <w:sz w:val="20"/>
+          <w:szCs w:val="20"/>
+        </w:rPr>
+        <w:t xml:space="preserve"> Open Range Access.</w:t>
+      </w:r>
+      <w:r>
+        <w:rPr>
+          <w:rFonts w:ascii="Tahoma" w:eastAsia="Times New Roman" w:hAnsi="Tahoma" w:cs="Tahoma"/>
+          <w:sz w:val="20"/>
+          <w:szCs w:val="20"/>
+        </w:rPr>
+        <w:t>com</w:t>
+      </w:r>
+      <w:r>
+        <w:rPr>
+          <w:rFonts w:ascii="Tahoma" w:eastAsia="Times New Roman" w:hAnsi="Tahoma" w:cs="Tahoma"/>
+          <w:sz w:val="20"/>
+          <w:szCs w:val="20"/>
+        </w:rPr>
+        <w:t xml:space="preserve"> in oil field and data telemetry</w:t>
       </w:r>
     </w:p>
     <w:p>
@@ -2128,7 +2257,7 @@
           <w:numId w:val="2"/>
         </w:numPr>
         <w:spacing w:before="100" w:beforeAutospacing="1" w:after="100" w:afterAutospacing="1" w:line="240" w:lineRule="auto"/>
-        <w:ind w:left="0" w:firstLine="0"/>
+        <w:ind w:left="0" w:firstLine="270"/>
         <w:contextualSpacing/>
         <w:rPr>
           <w:rFonts w:ascii="Tahoma" w:eastAsia="Times New Roman" w:hAnsi="Tahoma" w:cs="Tahoma"/>
@@ -2142,7 +2271,63 @@
           <w:sz w:val="20"/>
           <w:szCs w:val="20"/>
         </w:rPr>
-        <w:t>Satellite/RF/Cellular Communications</w:t>
+        <w:t>Object Oriented Softwa</w:t>
+      </w:r>
+      <w:r>
+        <w:rPr>
+          <w:rFonts w:ascii="Tahoma" w:eastAsia="Times New Roman" w:hAnsi="Tahoma" w:cs="Tahoma"/>
+          <w:sz w:val="20"/>
+          <w:szCs w:val="20"/>
+        </w:rPr>
+        <w:t>re Development with PHP</w:t>
+      </w:r>
+      <w:r>
+        <w:rPr>
+          <w:rFonts w:ascii="Tahoma" w:eastAsia="Times New Roman" w:hAnsi="Tahoma" w:cs="Tahoma"/>
+          <w:sz w:val="20"/>
+          <w:szCs w:val="20"/>
+        </w:rPr>
+        <w:t>, Java</w:t>
+      </w:r>
+      <w:r>
+        <w:rPr>
+          <w:rFonts w:ascii="Tahoma" w:eastAsia="Times New Roman" w:hAnsi="Tahoma" w:cs="Tahoma"/>
+          <w:sz w:val="20"/>
+          <w:szCs w:val="20"/>
+        </w:rPr>
+        <w:t xml:space="preserve">, Perl, </w:t>
+      </w:r>
+      <w:r>
+        <w:rPr>
+          <w:rFonts w:ascii="Tahoma" w:eastAsia="Times New Roman" w:hAnsi="Tahoma" w:cs="Tahoma"/>
+          <w:sz w:val="20"/>
+          <w:szCs w:val="20"/>
+        </w:rPr>
+        <w:t>Java</w:t>
+      </w:r>
+      <w:r>
+        <w:rPr>
+          <w:rFonts w:ascii="Tahoma" w:eastAsia="Times New Roman" w:hAnsi="Tahoma" w:cs="Tahoma"/>
+          <w:sz w:val="20"/>
+          <w:szCs w:val="20"/>
+        </w:rPr>
+        <w:t>S</w:t>
+      </w:r>
+      <w:r>
+        <w:rPr>
+          <w:rFonts w:ascii="Tahoma" w:eastAsia="Times New Roman" w:hAnsi="Tahoma" w:cs="Tahoma"/>
+          <w:sz w:val="20"/>
+          <w:szCs w:val="20"/>
+        </w:rPr>
+        <w:t>cript</w:t>
+      </w:r>
+      <w:r>
+        <w:rPr>
+          <w:rFonts w:ascii="Tahoma" w:eastAsia="Times New Roman" w:hAnsi="Tahoma" w:cs="Tahoma"/>
+          <w:sz w:val="20"/>
+          <w:szCs w:val="20"/>
+        </w:rPr>
+        <w:t>, Python</w:t>
       </w:r>
     </w:p>
     <w:p>
@@ -2152,7 +2337,87 @@
           <w:numId w:val="2"/>
         </w:numPr>
         <w:spacing w:before="100" w:beforeAutospacing="1" w:after="100" w:afterAutospacing="1" w:line="240" w:lineRule="auto"/>
-        <w:ind w:left="0" w:firstLine="0"/>
+        <w:ind w:left="0" w:firstLine="270"/>
+        <w:contextualSpacing/>
+        <w:rPr>
+          <w:rFonts w:ascii="Tahoma" w:eastAsia="Times New Roman" w:hAnsi="Tahoma" w:cs="Tahoma"/>
+          <w:sz w:val="20"/>
+          <w:szCs w:val="20"/>
+        </w:rPr>
+      </w:pPr>
+      <w:r>
+        <w:rPr>
+          <w:rFonts w:ascii="Tahoma" w:eastAsia="Times New Roman" w:hAnsi="Tahoma" w:cs="Tahoma"/>
+          <w:sz w:val="20"/>
+          <w:szCs w:val="20"/>
+        </w:rPr>
+        <w:t>DevOps Role of VPC setup and migration to the cloud</w:t>
+      </w:r>
+    </w:p>
+    <w:p>
+      <w:pPr>
+        <w:numPr>
+          <w:ilvl w:val="0"/>
+          <w:numId w:val="2"/>
+        </w:numPr>
+        <w:spacing w:before="100" w:beforeAutospacing="1" w:after="100" w:afterAutospacing="1" w:line="240" w:lineRule="auto"/>
+        <w:ind w:left="0" w:firstLine="270"/>
+        <w:contextualSpacing/>
+        <w:rPr>
+          <w:rFonts w:ascii="Tahoma" w:eastAsia="Times New Roman" w:hAnsi="Tahoma" w:cs="Tahoma"/>
+          <w:sz w:val="20"/>
+          <w:szCs w:val="20"/>
+        </w:rPr>
+      </w:pPr>
+      <w:r>
+        <w:rPr>
+          <w:rFonts w:ascii="Tahoma" w:eastAsia="Times New Roman" w:hAnsi="Tahoma" w:cs="Tahoma"/>
+          <w:sz w:val="20"/>
+          <w:szCs w:val="20"/>
+        </w:rPr>
+        <w:t>Hardware design</w:t>
+      </w:r>
+      <w:r>
+        <w:rPr>
+          <w:rFonts w:ascii="Tahoma" w:eastAsia="Times New Roman" w:hAnsi="Tahoma" w:cs="Tahoma"/>
+          <w:sz w:val="20"/>
+          <w:szCs w:val="20"/>
+        </w:rPr>
+        <w:t xml:space="preserve"> and microcontroller programming</w:t>
+      </w:r>
+    </w:p>
+    <w:p>
+      <w:pPr>
+        <w:numPr>
+          <w:ilvl w:val="0"/>
+          <w:numId w:val="2"/>
+        </w:numPr>
+        <w:spacing w:before="100" w:beforeAutospacing="1" w:after="100" w:afterAutospacing="1" w:line="240" w:lineRule="auto"/>
+        <w:ind w:left="0" w:firstLine="270"/>
+        <w:contextualSpacing/>
+        <w:rPr>
+          <w:rFonts w:ascii="Tahoma" w:eastAsia="Times New Roman" w:hAnsi="Tahoma" w:cs="Tahoma"/>
+          <w:sz w:val="20"/>
+          <w:szCs w:val="20"/>
+        </w:rPr>
+      </w:pPr>
+      <w:r>
+        <w:rPr>
+          <w:rFonts w:ascii="Tahoma" w:eastAsia="Times New Roman" w:hAnsi="Tahoma" w:cs="Tahoma"/>
+          <w:sz w:val="20"/>
+          <w:szCs w:val="20"/>
+        </w:rPr>
+        <w:t>Satellite/RF/Cellular Communications</w:t>
+      </w:r>
+    </w:p>
+    <w:p>
+      <w:pPr>
+        <w:numPr>
+          <w:ilvl w:val="0"/>
+          <w:numId w:val="2"/>
+        </w:numPr>
+        <w:spacing w:before="100" w:beforeAutospacing="1" w:after="100" w:afterAutospacing="1" w:line="240" w:lineRule="auto"/>
+        <w:ind w:left="0" w:firstLine="270"/>
         <w:contextualSpacing/>
         <w:rPr>
           <w:rFonts w:ascii="Tahoma" w:eastAsia="Times New Roman" w:hAnsi="Tahoma" w:cs="Tahoma"/>
@@ -2218,7 +2483,6 @@
           <w:sz w:val="20"/>
           <w:szCs w:val="20"/>
         </w:rPr>
-        <w:lastRenderedPageBreak/>
         <w:t>Xilinx</w:t>
       </w:r>
       <w:r>
@@ -2261,24 +2525,18 @@
         <w:spacing w:before="100" w:beforeAutospacing="1" w:after="100" w:afterAutospacing="1" w:line="240" w:lineRule="auto"/>
         <w:contextualSpacing/>
         <w:rPr>
-          <w:rFonts w:ascii="Tahoma" w:eastAsia="Times New Roman" w:hAnsi="Tahoma" w:cs="Tahoma"/>
-          <w:sz w:val="20"/>
-          <w:szCs w:val="20"/>
-        </w:rPr>
-      </w:pPr>
-      <w:r>
-        <w:rPr>
-          <w:rFonts w:ascii="Tahoma" w:eastAsia="Times New Roman" w:hAnsi="Tahoma" w:cs="Tahoma"/>
-          <w:sz w:val="20"/>
-          <w:szCs w:val="20"/>
+          <w:rStyle w:val="SubtleEmphasis"/>
+        </w:rPr>
+      </w:pPr>
+      <w:r>
+        <w:rPr>
+          <w:rStyle w:val="SubtleEmphasis"/>
         </w:rPr>
         <w:t xml:space="preserve">2009 – </w:t>
       </w:r>
       <w:r>
         <w:rPr>
-          <w:rFonts w:ascii="Tahoma" w:eastAsia="Times New Roman" w:hAnsi="Tahoma" w:cs="Tahoma"/>
-          <w:sz w:val="20"/>
-          <w:szCs w:val="20"/>
+          <w:rStyle w:val="SubtleEmphasis"/>
         </w:rPr>
         <w:t>2015</w:t>
       </w:r>
@@ -2290,7 +2548,7 @@
           <w:numId w:val="5"/>
         </w:numPr>
         <w:spacing w:before="100" w:beforeAutospacing="1" w:after="100" w:afterAutospacing="1" w:line="240" w:lineRule="auto"/>
-        <w:ind w:left="0" w:firstLine="0"/>
+        <w:ind w:left="0" w:firstLine="270"/>
         <w:contextualSpacing/>
         <w:rPr>
           <w:rFonts w:ascii="Tahoma" w:eastAsia="Times New Roman" w:hAnsi="Tahoma" w:cs="Tahoma"/>
@@ -2314,7 +2572,7 @@
           <w:numId w:val="5"/>
         </w:numPr>
         <w:spacing w:before="100" w:beforeAutospacing="1" w:after="100" w:afterAutospacing="1" w:line="240" w:lineRule="auto"/>
-        <w:ind w:left="0" w:firstLine="0"/>
+        <w:ind w:left="0" w:firstLine="270"/>
         <w:contextualSpacing/>
         <w:rPr>
           <w:rFonts w:ascii="Tahoma" w:eastAsia="Times New Roman" w:hAnsi="Tahoma" w:cs="Tahoma"/>
@@ -2338,7 +2596,7 @@
           <w:numId w:val="5"/>
         </w:numPr>
         <w:spacing w:before="100" w:beforeAutospacing="1" w:after="100" w:afterAutospacing="1" w:line="240" w:lineRule="auto"/>
-        <w:ind w:left="0" w:firstLine="0"/>
+        <w:ind w:left="0" w:firstLine="270"/>
         <w:contextualSpacing/>
         <w:rPr>
           <w:rFonts w:ascii="Tahoma" w:eastAsia="Times New Roman" w:hAnsi="Tahoma" w:cs="Tahoma"/>
@@ -2362,7 +2620,7 @@
           <w:numId w:val="5"/>
         </w:numPr>
         <w:spacing w:before="100" w:beforeAutospacing="1" w:after="100" w:afterAutospacing="1" w:line="240" w:lineRule="auto"/>
-        <w:ind w:left="0" w:firstLine="0"/>
+        <w:ind w:left="0" w:firstLine="270"/>
         <w:contextualSpacing/>
         <w:rPr>
           <w:rFonts w:ascii="Tahoma" w:eastAsia="Times New Roman" w:hAnsi="Tahoma" w:cs="Tahoma"/>
@@ -2413,9 +2671,7 @@
         <w:spacing w:after="0" w:line="240" w:lineRule="auto"/>
         <w:contextualSpacing/>
         <w:rPr>
-          <w:rFonts w:ascii="Tahoma" w:eastAsia="Times New Roman" w:hAnsi="Tahoma" w:cs="Tahoma"/>
-          <w:sz w:val="20"/>
-          <w:szCs w:val="20"/>
+          <w:rStyle w:val="SubtleEmphasis"/>
         </w:rPr>
       </w:pPr>
       <w:r>
@@ -2453,6 +2709,11 @@
           <w:szCs w:val="20"/>
         </w:rPr>
         <w:br/>
+      </w:r>
+      <w:r>
+        <w:rPr>
+          <w:rStyle w:val="SubtleEmphasis"/>
+        </w:rPr>
         <w:t xml:space="preserve">2001 – 2006 </w:t>
       </w:r>
     </w:p>
@@ -2463,7 +2724,7 @@
           <w:numId w:val="5"/>
         </w:numPr>
         <w:spacing w:before="100" w:beforeAutospacing="1" w:after="100" w:afterAutospacing="1" w:line="240" w:lineRule="auto"/>
-        <w:ind w:left="0" w:firstLine="0"/>
+        <w:ind w:left="0" w:firstLine="270"/>
         <w:contextualSpacing/>
         <w:rPr>
           <w:rFonts w:ascii="Tahoma" w:eastAsia="Times New Roman" w:hAnsi="Tahoma" w:cs="Tahoma"/>
@@ -2487,7 +2748,7 @@
           <w:numId w:val="5"/>
         </w:numPr>
         <w:spacing w:before="100" w:beforeAutospacing="1" w:after="100" w:afterAutospacing="1" w:line="240" w:lineRule="auto"/>
-        <w:ind w:left="0" w:firstLine="0"/>
+        <w:ind w:left="0" w:firstLine="270"/>
         <w:contextualSpacing/>
         <w:rPr>
           <w:rFonts w:ascii="Tahoma" w:eastAsia="Times New Roman" w:hAnsi="Tahoma" w:cs="Tahoma"/>
@@ -2551,7 +2812,7 @@
           <w:numId w:val="5"/>
         </w:numPr>
         <w:spacing w:before="100" w:beforeAutospacing="1" w:after="100" w:afterAutospacing="1" w:line="240" w:lineRule="auto"/>
-        <w:ind w:left="0" w:firstLine="0"/>
+        <w:ind w:left="0" w:firstLine="270"/>
         <w:contextualSpacing/>
         <w:rPr>
           <w:rFonts w:ascii="Tahoma" w:eastAsia="Times New Roman" w:hAnsi="Tahoma" w:cs="Tahoma"/>
@@ -2575,7 +2836,7 @@
           <w:numId w:val="5"/>
         </w:numPr>
         <w:spacing w:before="100" w:beforeAutospacing="1" w:after="100" w:afterAutospacing="1" w:line="240" w:lineRule="auto"/>
-        <w:ind w:left="0" w:firstLine="0"/>
+        <w:ind w:left="0" w:firstLine="270"/>
         <w:contextualSpacing/>
         <w:rPr>
           <w:rFonts w:ascii="Tahoma" w:eastAsia="Times New Roman" w:hAnsi="Tahoma" w:cs="Tahoma"/>
@@ -2634,9 +2895,7 @@
         <w:spacing w:before="240" w:after="0" w:line="240" w:lineRule="auto"/>
         <w:contextualSpacing/>
         <w:rPr>
-          <w:rFonts w:ascii="Tahoma" w:eastAsia="Times New Roman" w:hAnsi="Tahoma" w:cs="Tahoma"/>
-          <w:sz w:val="20"/>
-          <w:szCs w:val="20"/>
+          <w:rStyle w:val="SubtleEmphasis"/>
         </w:rPr>
       </w:pPr>
       <w:r>
@@ -2697,17 +2956,13 @@
       </w:r>
       <w:r>
         <w:rPr>
-          <w:rFonts w:ascii="Tahoma" w:eastAsia="Times New Roman" w:hAnsi="Tahoma" w:cs="Tahoma"/>
-          <w:sz w:val="20"/>
-          <w:szCs w:val="20"/>
+          <w:rStyle w:val="SubtleEmphasis"/>
         </w:rPr>
         <w:t>1999</w:t>
       </w:r>
       <w:r>
         <w:rPr>
-          <w:rFonts w:ascii="Tahoma" w:eastAsia="Times New Roman" w:hAnsi="Tahoma" w:cs="Tahoma"/>
-          <w:sz w:val="20"/>
-          <w:szCs w:val="20"/>
+          <w:rStyle w:val="SubtleEmphasis"/>
         </w:rPr>
         <w:t xml:space="preserve"> – 2006</w:t>
       </w:r>
@@ -2716,10 +2971,10 @@
       <w:pPr>
         <w:numPr>
           <w:ilvl w:val="0"/>
-          <w:numId w:val="7"/>
+          <w:numId w:val="5"/>
         </w:numPr>
         <w:spacing w:before="100" w:beforeAutospacing="1" w:after="100" w:afterAutospacing="1" w:line="240" w:lineRule="auto"/>
-        <w:ind w:left="0" w:firstLine="0"/>
+        <w:ind w:left="0" w:firstLine="270"/>
         <w:contextualSpacing/>
         <w:rPr>
           <w:rFonts w:ascii="Tahoma" w:eastAsia="Times New Roman" w:hAnsi="Tahoma" w:cs="Tahoma"/>
@@ -2733,97 +2988,17 @@
           <w:sz w:val="20"/>
           <w:szCs w:val="20"/>
         </w:rPr>
-        <w:t>Developed</w:t>
-      </w:r>
-      <w:r>
-        <w:rPr>
-          <w:rFonts w:ascii="Tahoma" w:eastAsia="Times New Roman" w:hAnsi="Tahoma" w:cs="Tahoma"/>
-          <w:sz w:val="20"/>
-          <w:szCs w:val="20"/>
-        </w:rPr>
-        <w:t xml:space="preserve"> and maintained a variety </w:t>
-      </w:r>
-      <w:r>
-        <w:rPr>
-          <w:rFonts w:ascii="Tahoma" w:eastAsia="Times New Roman" w:hAnsi="Tahoma" w:cs="Tahoma"/>
-          <w:sz w:val="20"/>
-          <w:szCs w:val="20"/>
-        </w:rPr>
-        <w:t>projects</w:t>
-      </w:r>
-      <w:r>
-        <w:rPr>
-          <w:rFonts w:ascii="Tahoma" w:eastAsia="Times New Roman" w:hAnsi="Tahoma" w:cs="Tahoma"/>
-          <w:sz w:val="20"/>
-          <w:szCs w:val="20"/>
-        </w:rPr>
-        <w:t xml:space="preserve"> </w:t>
-      </w:r>
-      <w:r>
-        <w:rPr>
-          <w:rFonts w:ascii="Tahoma" w:eastAsia="Times New Roman" w:hAnsi="Tahoma" w:cs="Tahoma"/>
-          <w:sz w:val="20"/>
-          <w:szCs w:val="20"/>
-        </w:rPr>
-        <w:t xml:space="preserve">mostly </w:t>
-      </w:r>
-      <w:r>
-        <w:rPr>
-          <w:rFonts w:ascii="Tahoma" w:eastAsia="Times New Roman" w:hAnsi="Tahoma" w:cs="Tahoma"/>
-          <w:sz w:val="20"/>
-          <w:szCs w:val="20"/>
-        </w:rPr>
-        <w:t xml:space="preserve">Java, JavaScript, </w:t>
-      </w:r>
-      <w:r>
-        <w:rPr>
-          <w:rFonts w:ascii="Tahoma" w:eastAsia="Times New Roman" w:hAnsi="Tahoma" w:cs="Tahoma"/>
-          <w:sz w:val="20"/>
-          <w:szCs w:val="20"/>
-        </w:rPr>
-        <w:t>Perl</w:t>
-      </w:r>
-      <w:r>
-        <w:rPr>
-          <w:rFonts w:ascii="Tahoma" w:eastAsia="Times New Roman" w:hAnsi="Tahoma" w:cs="Tahoma"/>
-          <w:sz w:val="20"/>
-          <w:szCs w:val="20"/>
-        </w:rPr>
-        <w:t>,</w:t>
-      </w:r>
-      <w:r>
-        <w:rPr>
-          <w:rFonts w:ascii="Tahoma" w:eastAsia="Times New Roman" w:hAnsi="Tahoma" w:cs="Tahoma"/>
-          <w:sz w:val="20"/>
-          <w:szCs w:val="20"/>
-        </w:rPr>
-        <w:t xml:space="preserve"> and</w:t>
-      </w:r>
-      <w:r>
-        <w:rPr>
-          <w:rFonts w:ascii="Tahoma" w:eastAsia="Times New Roman" w:hAnsi="Tahoma" w:cs="Tahoma"/>
-          <w:sz w:val="20"/>
-          <w:szCs w:val="20"/>
-        </w:rPr>
-        <w:t xml:space="preserve"> </w:t>
-      </w:r>
-      <w:r>
-        <w:rPr>
-          <w:rFonts w:ascii="Tahoma" w:eastAsia="Times New Roman" w:hAnsi="Tahoma" w:cs="Tahoma"/>
-          <w:sz w:val="20"/>
-          <w:szCs w:val="20"/>
-        </w:rPr>
-        <w:t>ActionScript</w:t>
+        <w:t>Perl, and Java applications for various departments</w:t>
       </w:r>
     </w:p>
     <w:p>
       <w:pPr>
         <w:numPr>
           <w:ilvl w:val="0"/>
-          <w:numId w:val="7"/>
+          <w:numId w:val="5"/>
         </w:numPr>
         <w:spacing w:before="100" w:beforeAutospacing="1" w:after="100" w:afterAutospacing="1" w:line="240" w:lineRule="auto"/>
-        <w:ind w:left="0" w:firstLine="0"/>
+        <w:ind w:left="0" w:firstLine="270"/>
         <w:contextualSpacing/>
         <w:rPr>
           <w:rFonts w:ascii="Tahoma" w:eastAsia="Times New Roman" w:hAnsi="Tahoma" w:cs="Tahoma"/>
@@ -2831,55 +3006,37 @@
           <w:szCs w:val="20"/>
         </w:rPr>
       </w:pPr>
-      <w:r>
-        <w:rPr>
-          <w:rFonts w:ascii="Tahoma" w:eastAsia="Times New Roman" w:hAnsi="Tahoma" w:cs="Tahoma"/>
-          <w:sz w:val="20"/>
-          <w:szCs w:val="20"/>
-        </w:rPr>
-        <w:t xml:space="preserve">Modified existing applications to adhere to new standards and technology </w:t>
-      </w:r>
-    </w:p>
-    <w:p>
-      <w:pPr>
-        <w:numPr>
-          <w:ilvl w:val="0"/>
-          <w:numId w:val="7"/>
-        </w:numPr>
-        <w:spacing w:before="100" w:beforeAutospacing="1" w:after="100" w:afterAutospacing="1" w:line="240" w:lineRule="auto"/>
-        <w:ind w:left="0" w:firstLine="0"/>
+      <w:proofErr w:type="gramStart"/>
+      <w:r>
+        <w:rPr>
+          <w:rFonts w:ascii="Tahoma" w:eastAsia="Times New Roman" w:hAnsi="Tahoma" w:cs="Tahoma"/>
+          <w:sz w:val="20"/>
+          <w:szCs w:val="20"/>
+        </w:rPr>
+        <w:t>PLUS</w:t>
+      </w:r>
+      <w:proofErr w:type="gramEnd"/>
+      <w:r>
+        <w:rPr>
+          <w:rFonts w:ascii="Tahoma" w:eastAsia="Times New Roman" w:hAnsi="Tahoma" w:cs="Tahoma"/>
+          <w:sz w:val="20"/>
+          <w:szCs w:val="20"/>
+        </w:rPr>
+        <w:t xml:space="preserve"> and PLUS-Planner HA registration system development, Custom generative search for and ETL</w:t>
+      </w:r>
+    </w:p>
+    <w:p>
+      <w:pPr>
+        <w:spacing w:before="240" w:after="0" w:line="240" w:lineRule="auto"/>
         <w:contextualSpacing/>
         <w:rPr>
-          <w:rFonts w:ascii="Tahoma" w:eastAsia="Times New Roman" w:hAnsi="Tahoma" w:cs="Tahoma"/>
-          <w:sz w:val="20"/>
-          <w:szCs w:val="20"/>
-        </w:rPr>
-      </w:pPr>
-      <w:r>
-        <w:rPr>
-          <w:rFonts w:ascii="Tahoma" w:eastAsia="Times New Roman" w:hAnsi="Tahoma" w:cs="Tahoma"/>
-          <w:sz w:val="20"/>
-          <w:szCs w:val="20"/>
-        </w:rPr>
-        <w:t>A</w:t>
-      </w:r>
-      <w:r>
-        <w:rPr>
-          <w:rFonts w:ascii="Tahoma" w:eastAsia="Times New Roman" w:hAnsi="Tahoma" w:cs="Tahoma"/>
-          <w:sz w:val="20"/>
-          <w:szCs w:val="20"/>
-        </w:rPr>
-        <w:t xml:space="preserve">bsolute browser compatibility </w:t>
-      </w:r>
-    </w:p>
-    <w:p>
-      <w:pPr>
-        <w:numPr>
-          <w:ilvl w:val="0"/>
-          <w:numId w:val="7"/>
-        </w:numPr>
-        <w:spacing w:before="100" w:beforeAutospacing="1" w:after="100" w:afterAutospacing="1" w:line="240" w:lineRule="auto"/>
-        <w:ind w:left="0" w:firstLine="0"/>
+          <w:rStyle w:val="SubtleEmphasis"/>
+        </w:rPr>
+      </w:pPr>
+    </w:p>
+    <w:p>
+      <w:pPr>
+        <w:spacing w:before="240" w:after="0" w:line="240" w:lineRule="auto"/>
         <w:contextualSpacing/>
         <w:rPr>
           <w:rFonts w:ascii="Tahoma" w:eastAsia="Times New Roman" w:hAnsi="Tahoma" w:cs="Tahoma"/>
@@ -2887,170 +3044,6 @@
           <w:szCs w:val="20"/>
         </w:rPr>
       </w:pPr>
-      <w:r>
-        <w:rPr>
-          <w:rFonts w:ascii="Tahoma" w:eastAsia="Times New Roman" w:hAnsi="Tahoma" w:cs="Tahoma"/>
-          <w:sz w:val="20"/>
-          <w:szCs w:val="20"/>
-        </w:rPr>
-        <w:t xml:space="preserve">High </w:t>
-      </w:r>
-      <w:r>
-        <w:rPr>
-          <w:rFonts w:ascii="Tahoma" w:eastAsia="Times New Roman" w:hAnsi="Tahoma" w:cs="Tahoma"/>
-          <w:sz w:val="20"/>
-          <w:szCs w:val="20"/>
-        </w:rPr>
-        <w:t>availability</w:t>
-      </w:r>
-      <w:r>
-        <w:rPr>
-          <w:rFonts w:ascii="Tahoma" w:eastAsia="Times New Roman" w:hAnsi="Tahoma" w:cs="Tahoma"/>
-          <w:sz w:val="20"/>
-          <w:szCs w:val="20"/>
-        </w:rPr>
-        <w:t xml:space="preserve"> </w:t>
-      </w:r>
-      <w:r>
-        <w:rPr>
-          <w:rFonts w:ascii="Tahoma" w:eastAsia="Times New Roman" w:hAnsi="Tahoma" w:cs="Tahoma"/>
-          <w:sz w:val="20"/>
-          <w:szCs w:val="20"/>
-        </w:rPr>
-        <w:t>student online</w:t>
-      </w:r>
-      <w:r>
-        <w:rPr>
-          <w:rFonts w:ascii="Tahoma" w:eastAsia="Times New Roman" w:hAnsi="Tahoma" w:cs="Tahoma"/>
-          <w:sz w:val="20"/>
-          <w:szCs w:val="20"/>
-        </w:rPr>
-        <w:t xml:space="preserve"> registration </w:t>
-      </w:r>
-      <w:r>
-        <w:rPr>
-          <w:rFonts w:ascii="Tahoma" w:eastAsia="Times New Roman" w:hAnsi="Tahoma" w:cs="Tahoma"/>
-          <w:sz w:val="20"/>
-          <w:szCs w:val="20"/>
-        </w:rPr>
-        <w:t>system</w:t>
-      </w:r>
-    </w:p>
-    <w:p>
-      <w:pPr>
-        <w:numPr>
-          <w:ilvl w:val="0"/>
-          <w:numId w:val="7"/>
-        </w:numPr>
-        <w:spacing w:before="100" w:beforeAutospacing="1" w:after="100" w:afterAutospacing="1" w:line="240" w:lineRule="auto"/>
-        <w:ind w:left="0" w:firstLine="0"/>
-        <w:contextualSpacing/>
-        <w:rPr>
-          <w:rFonts w:ascii="Tahoma" w:eastAsia="Times New Roman" w:hAnsi="Tahoma" w:cs="Tahoma"/>
-          <w:sz w:val="20"/>
-          <w:szCs w:val="20"/>
-        </w:rPr>
-      </w:pPr>
-      <w:r>
-        <w:rPr>
-          <w:rFonts w:ascii="Tahoma" w:eastAsia="Times New Roman" w:hAnsi="Tahoma" w:cs="Tahoma"/>
-          <w:sz w:val="20"/>
-          <w:szCs w:val="20"/>
-        </w:rPr>
-        <w:t xml:space="preserve">Created CGI programs to interface with a variety of applications. </w:t>
-      </w:r>
-    </w:p>
-    <w:p>
-      <w:pPr>
-        <w:numPr>
-          <w:ilvl w:val="0"/>
-          <w:numId w:val="7"/>
-        </w:numPr>
-        <w:spacing w:before="100" w:beforeAutospacing="1" w:after="100" w:afterAutospacing="1" w:line="240" w:lineRule="auto"/>
-        <w:ind w:left="0" w:firstLine="0"/>
-        <w:contextualSpacing/>
-        <w:rPr>
-          <w:rFonts w:ascii="Tahoma" w:eastAsia="Times New Roman" w:hAnsi="Tahoma" w:cs="Tahoma"/>
-          <w:sz w:val="20"/>
-          <w:szCs w:val="20"/>
-        </w:rPr>
-      </w:pPr>
-      <w:r>
-        <w:rPr>
-          <w:rFonts w:ascii="Tahoma" w:eastAsia="Times New Roman" w:hAnsi="Tahoma" w:cs="Tahoma"/>
-          <w:sz w:val="20"/>
-          <w:szCs w:val="20"/>
-        </w:rPr>
-        <w:t xml:space="preserve">Experienced in format manipulation </w:t>
-      </w:r>
-      <w:r>
-        <w:rPr>
-          <w:rFonts w:ascii="Tahoma" w:eastAsia="Times New Roman" w:hAnsi="Tahoma" w:cs="Tahoma"/>
-          <w:sz w:val="20"/>
-          <w:szCs w:val="20"/>
-        </w:rPr>
-        <w:t>ETL</w:t>
-      </w:r>
-    </w:p>
-    <w:p>
-      <w:pPr>
-        <w:numPr>
-          <w:ilvl w:val="0"/>
-          <w:numId w:val="7"/>
-        </w:numPr>
-        <w:spacing w:before="100" w:beforeAutospacing="1" w:after="100" w:afterAutospacing="1" w:line="240" w:lineRule="auto"/>
-        <w:ind w:left="0" w:firstLine="0"/>
-        <w:contextualSpacing/>
-        <w:rPr>
-          <w:rFonts w:ascii="Tahoma" w:eastAsia="Times New Roman" w:hAnsi="Tahoma" w:cs="Tahoma"/>
-          <w:sz w:val="20"/>
-          <w:szCs w:val="20"/>
-        </w:rPr>
-      </w:pPr>
-      <w:r>
-        <w:rPr>
-          <w:rFonts w:ascii="Tahoma" w:eastAsia="Times New Roman" w:hAnsi="Tahoma" w:cs="Tahoma"/>
-          <w:sz w:val="20"/>
-          <w:szCs w:val="20"/>
-        </w:rPr>
-        <w:t>Generative flat file s</w:t>
-      </w:r>
-      <w:r>
-        <w:rPr>
-          <w:rFonts w:ascii="Tahoma" w:eastAsia="Times New Roman" w:hAnsi="Tahoma" w:cs="Tahoma"/>
-          <w:sz w:val="20"/>
-          <w:szCs w:val="20"/>
-        </w:rPr>
-        <w:t>earch engine</w:t>
-      </w:r>
-      <w:r>
-        <w:rPr>
-          <w:rFonts w:ascii="Tahoma" w:eastAsia="Times New Roman" w:hAnsi="Tahoma" w:cs="Tahoma"/>
-          <w:sz w:val="20"/>
-          <w:szCs w:val="20"/>
-        </w:rPr>
-        <w:t xml:space="preserve"> </w:t>
-      </w:r>
-      <w:r>
-        <w:rPr>
-          <w:rFonts w:ascii="Tahoma" w:eastAsia="Times New Roman" w:hAnsi="Tahoma" w:cs="Tahoma"/>
-          <w:sz w:val="20"/>
-          <w:szCs w:val="20"/>
-        </w:rPr>
-        <w:t>to fit deployment requirements</w:t>
-      </w:r>
-    </w:p>
-    <w:p>
-      <w:pPr>
-        <w:rPr>
-          <w:rFonts w:ascii="Tahoma" w:eastAsia="Times New Roman" w:hAnsi="Tahoma" w:cs="Times New Roman"/>
-          <w:b/>
-          <w:sz w:val="24"/>
-          <w:szCs w:val="20"/>
-        </w:rPr>
-      </w:pPr>
-      <w:bookmarkStart w:id="0" w:name="_GoBack"/>
-      <w:bookmarkEnd w:id="0"/>
     </w:p>
     <w:p>
       <w:pPr>
@@ -4755,20 +4748,8 @@
         </w:rPr>
         <w:t>g</w:t>
       </w:r>
-    </w:p>
-    <w:p>
-      <w:pPr>
-        <w:spacing w:before="100" w:beforeAutospacing="1" w:after="100" w:afterAutospacing="1" w:line="240" w:lineRule="auto"/>
-        <w:ind w:right="90"/>
-        <w:contextualSpacing/>
-        <w:rPr>
-          <w:rFonts w:ascii="Tahoma" w:eastAsia="Times New Roman" w:hAnsi="Tahoma" w:cs="Tahoma"/>
-          <w:b/>
-          <w:bCs/>
-          <w:sz w:val="20"/>
-          <w:szCs w:val="20"/>
-        </w:rPr>
-      </w:pPr>
+      <w:bookmarkStart w:id="0" w:name="_GoBack"/>
+      <w:bookmarkEnd w:id="0"/>
     </w:p>
     <w:p>
       <w:pPr>
@@ -7337,7 +7318,7 @@
       </w:pPr>
     </w:pPrDefault>
   </w:docDefaults>
-  <w:latentStyles w:defLockedState="0" w:defUIPriority="99" w:defSemiHidden="0" w:defUnhideWhenUsed="0" w:defQFormat="0" w:count="375">
+  <w:latentStyles w:defLockedState="0" w:defUIPriority="99" w:defSemiHidden="0" w:defUnhideWhenUsed="0" w:defQFormat="0" w:count="376">
     <w:lsdException w:name="Normal" w:uiPriority="0" w:qFormat="1"/>
     <w:lsdException w:name="heading 1" w:uiPriority="0" w:qFormat="1"/>
     <w:lsdException w:name="heading 2" w:semiHidden="1" w:uiPriority="0" w:unhideWhenUsed="1" w:qFormat="1"/>
@@ -7443,7 +7424,6 @@
     <w:lsdException w:name="HTML Sample" w:semiHidden="1" w:unhideWhenUsed="1"/>
     <w:lsdException w:name="HTML Typewriter" w:semiHidden="1" w:unhideWhenUsed="1"/>
     <w:lsdException w:name="HTML Variable" w:semiHidden="1" w:unhideWhenUsed="1"/>
-    <w:lsdException w:name="Normal Table" w:semiHidden="1" w:unhideWhenUsed="1"/>
     <w:lsdException w:name="annotation subject" w:semiHidden="1" w:unhideWhenUsed="1"/>
     <w:lsdException w:name="No List" w:semiHidden="1" w:unhideWhenUsed="1"/>
     <w:lsdException w:name="Outline List 1" w:semiHidden="1" w:unhideWhenUsed="1"/>
@@ -7490,10 +7470,8 @@
     <w:lsdException w:name="Table Subtle 2" w:semiHidden="1" w:unhideWhenUsed="1"/>
     <w:lsdException w:name="Table Web 1" w:semiHidden="1" w:unhideWhenUsed="1"/>
     <w:lsdException w:name="Table Web 2" w:semiHidden="1" w:unhideWhenUsed="1"/>
-    <w:lsdException w:name="Table Web 3" w:semiHidden="1" w:unhideWhenUsed="1"/>
     <w:lsdException w:name="Balloon Text" w:semiHidden="1" w:unhideWhenUsed="1"/>
     <w:lsdException w:name="Table Grid" w:uiPriority="59"/>
-    <w:lsdException w:name="Table Theme" w:semiHidden="1" w:unhideWhenUsed="1"/>
     <w:lsdException w:name="Placeholder Text" w:semiHidden="1"/>
     <w:lsdException w:name="No Spacing" w:uiPriority="1" w:qFormat="1"/>
     <w:lsdException w:name="Light Shading" w:uiPriority="60"/>
@@ -7711,6 +7689,7 @@
     <w:lsdException w:name="List Table 7 Colorful Accent 6" w:uiPriority="52"/>
     <w:lsdException w:name="Mention" w:semiHidden="1" w:unhideWhenUsed="1"/>
     <w:lsdException w:name="Smart Hyperlink" w:semiHidden="1" w:unhideWhenUsed="1"/>
+    <w:lsdException w:name="Smart Link" w:semiHidden="1" w:unhideWhenUsed="1"/>
   </w:latentStyles>
   <w:style w:type="paragraph" w:default="1" w:styleId="Normal">
     <w:name w:val="Normal"/>
@@ -8007,6 +7986,20 @@
     <w:uiPriority w:val="99"/>
     <w:rsid w:val="00D03C18"/>
   </w:style>
+  <w:style w:type="character" w:styleId="SubtleEmphasis">
+    <w:name w:val="Subtle Emphasis"/>
+    <w:basedOn w:val="DefaultParagraphFont"/>
+    <w:uiPriority w:val="19"/>
+    <w:qFormat/>
+    <w:rsid w:val="00671847"/>
+    <w:rPr>
+      <w:rFonts w:asciiTheme="minorHAnsi" w:hAnsiTheme="minorHAnsi"/>
+      <w:i/>
+      <w:iCs/>
+      <w:color w:val="404040" w:themeColor="text1" w:themeTint="BF"/>
+      <w:sz w:val="18"/>
+    </w:rPr>
+  </w:style>
 </w:styles>
 </file>
 
@@ -8298,7 +8291,7 @@
 </file>
 
 <file path=customXml/itemProps1.xml><?xml version="1.0" encoding="utf-8"?>
-<ds:datastoreItem xmlns:ds="http://schemas.openxmlformats.org/officeDocument/2006/customXml" ds:itemID="{3422BC3B-529D-934F-8110-56A19E281BAC}">
+<ds:datastoreItem xmlns:ds="http://schemas.openxmlformats.org/officeDocument/2006/customXml" ds:itemID="{923986B9-C619-B84E-9DB7-24D3CABD5352}">
   <ds:schemaRefs>
     <ds:schemaRef ds:uri="http://schemas.openxmlformats.org/officeDocument/2006/bibliography"/>
   </ds:schemaRefs>

</xml_diff>

<commit_message>
attempt to fix dots in docx and pdf format, giving up
</commit_message>
<xml_diff>
--- a/Justin Meyer, Resume 2019 2pg.docx
+++ b/Justin Meyer, Resume 2019 2pg.docx
@@ -60,6 +60,7 @@
         </w:rPr>
         <w:br/>
       </w:r>
+      <w:proofErr w:type="gramStart"/>
       <w:r>
         <w:rPr>
           <w:rFonts w:ascii="Tahoma" w:eastAsia="Times New Roman" w:hAnsi="Tahoma" w:cs="Tahoma"/>
@@ -78,8 +79,6 @@
         </w:rPr>
         <w:t xml:space="preserve"> </w:t>
       </w:r>
-      <w:bookmarkStart w:id="0" w:name="_GoBack"/>
-      <w:bookmarkEnd w:id="0"/>
       <w:r>
         <w:rPr>
           <w:rFonts w:ascii="Tahoma" w:eastAsia="Times New Roman" w:hAnsi="Tahoma" w:cs="Tahoma"/>
@@ -98,6 +97,7 @@
         </w:rPr>
         <w:t>834.7418</w:t>
       </w:r>
+      <w:proofErr w:type="gramEnd"/>
       <w:r>
         <w:rPr>
           <w:rFonts w:ascii="Tahoma" w:eastAsia="Times New Roman" w:hAnsi="Tahoma" w:cs="Tahoma"/>
@@ -116,18 +116,7 @@
         </w:rPr>
         <w:t>justin@rocketscience.cc</w:t>
       </w:r>
-      <w:r>
-        <w:fldChar w:fldCharType="begin"/>
-      </w:r>
-      <w:r>
-        <w:instrText xml:space="preserve"> HYPERLINK "mailto:justin.meyer@xilinx.com" </w:instrText>
-      </w:r>
-      <w:r>
-        <w:fldChar w:fldCharType="separate"/>
-      </w:r>
-      <w:r>
-        <w:fldChar w:fldCharType="end"/>
-      </w:r>
+      <w:hyperlink r:id="rId8" w:history="1"/>
     </w:p>
     <w:p>
       <w:pPr>
@@ -655,13 +644,7 @@
         <w:rPr>
           <w:rStyle w:val="SubtleEmphasis"/>
         </w:rPr>
-        <w:t>[remote]</w:t>
-      </w:r>
-      <w:r>
-        <w:rPr>
-          <w:rStyle w:val="SubtleEmphasis"/>
-        </w:rPr>
-        <w:t xml:space="preserve"> </w:t>
+        <w:t xml:space="preserve">[remote] </w:t>
       </w:r>
       <w:r>
         <w:rPr>
@@ -2331,19 +2314,7 @@
         <w:rPr>
           <w:rStyle w:val="SubtleEmphasis"/>
         </w:rPr>
-        <w:t>[remote</w:t>
-      </w:r>
-      <w:r>
-        <w:rPr>
-          <w:rStyle w:val="SubtleEmphasis"/>
-        </w:rPr>
-        <w:t>/onsite</w:t>
-      </w:r>
-      <w:r>
-        <w:rPr>
-          <w:rStyle w:val="SubtleEmphasis"/>
-        </w:rPr>
-        <w:t>]</w:t>
+        <w:t>[remote/onsite]</w:t>
       </w:r>
     </w:p>
     <w:p>
@@ -4900,15 +4871,7 @@
                 <w:sz w:val="20"/>
                 <w:szCs w:val="20"/>
               </w:rPr>
-              <w:t xml:space="preserve"> Packer</w:t>
-            </w:r>
-            <w:r>
-              <w:rPr>
-                <w:rFonts w:ascii="Tahoma" w:eastAsia="Times New Roman" w:hAnsi="Tahoma" w:cs="Tahoma"/>
-                <w:sz w:val="20"/>
-                <w:szCs w:val="20"/>
-              </w:rPr>
-              <w:t xml:space="preserve">, </w:t>
+              <w:t xml:space="preserve"> Packer, </w:t>
             </w:r>
             <w:r>
               <w:rPr>
@@ -5254,27 +5217,7 @@
           <w:sz w:val="16"/>
           <w:szCs w:val="16"/>
         </w:rPr>
-        <w:t>[</w:t>
-      </w:r>
-      <w:r>
-        <w:rPr>
-          <w:rFonts w:ascii="Tahoma" w:hAnsi="Tahoma" w:cs="Tahoma"/>
-          <w:i/>
-          <w:iCs/>
-          <w:sz w:val="16"/>
-          <w:szCs w:val="16"/>
-        </w:rPr>
-        <w:t>underway</w:t>
-      </w:r>
-      <w:r>
-        <w:rPr>
-          <w:rFonts w:ascii="Tahoma" w:hAnsi="Tahoma" w:cs="Tahoma"/>
-          <w:i/>
-          <w:iCs/>
-          <w:sz w:val="16"/>
-          <w:szCs w:val="16"/>
-        </w:rPr>
-        <w:t>]</w:t>
+        <w:t>[underway]</w:t>
       </w:r>
     </w:p>
     <w:p>
@@ -5328,7 +5271,7 @@
           <w:tab w:val="num" w:pos="360"/>
         </w:tabs>
         <w:spacing w:before="100" w:beforeAutospacing="1" w:after="100" w:afterAutospacing="1" w:line="240" w:lineRule="auto"/>
-        <w:ind w:left="0" w:hanging="540"/>
+        <w:ind w:left="0"/>
         <w:rPr>
           <w:rFonts w:ascii="Tahoma" w:eastAsia="Times New Roman" w:hAnsi="Tahoma" w:cs="Tahoma"/>
           <w:bCs/>
@@ -5430,6 +5373,7 @@
           <w:szCs w:val="18"/>
         </w:rPr>
       </w:pPr>
+      <w:bookmarkStart w:id="0" w:name="_GoBack"/>
       <w:r>
         <w:rPr>
           <w:rFonts w:ascii="Tahoma" w:eastAsia="Times New Roman" w:hAnsi="Tahoma" w:cs="Tahoma"/>
@@ -5441,6 +5385,7 @@
         <w:t>Data Analysis and Statistical Inference</w:t>
       </w:r>
     </w:p>
+    <w:bookmarkEnd w:id="0"/>
     <w:p>
       <w:pPr>
         <w:numPr>
@@ -8905,7 +8850,7 @@
 </file>
 
 <file path=customXml/itemProps1.xml><?xml version="1.0" encoding="utf-8"?>
-<ds:datastoreItem xmlns:ds="http://schemas.openxmlformats.org/officeDocument/2006/customXml" ds:itemID="{9E0C44F0-8996-2748-AA9D-2FA56B751EDC}">
+<ds:datastoreItem xmlns:ds="http://schemas.openxmlformats.org/officeDocument/2006/customXml" ds:itemID="{121007BB-C6DB-924D-81FB-22ACAA3E23C6}">
   <ds:schemaRefs>
     <ds:schemaRef ds:uri="http://schemas.openxmlformats.org/officeDocument/2006/bibliography"/>
   </ds:schemaRefs>

</xml_diff>